<commit_message>
Pruebas de rendimiento de HU004, HU007, HU012 y HU025
</commit_message>
<xml_diff>
--- a/src/performance/Pruebas de Rendimiento.docx
+++ b/src/performance/Pruebas de Rendimiento.docx
@@ -1,6 +1,6 @@
 
 <file path=word/document.xml><?xml version="1.0" encoding="utf-8"?>
-<w:document xmlns:wpc="http://schemas.microsoft.com/office/word/2010/wordprocessingCanvas" xmlns:cx="http://schemas.microsoft.com/office/drawing/2014/chartex" xmlns:cx1="http://schemas.microsoft.com/office/drawing/2015/9/8/chartex" xmlns:cx2="http://schemas.microsoft.com/office/drawing/2015/10/21/chartex" xmlns:cx3="http://schemas.microsoft.com/office/drawing/2016/5/9/chartex" xmlns:cx4="http://schemas.microsoft.com/office/drawing/2016/5/10/chartex" xmlns:cx5="http://schemas.microsoft.com/office/drawing/2016/5/11/chartex" xmlns:cx6="http://schemas.microsoft.com/office/drawing/2016/5/12/chartex" xmlns:cx7="http://schemas.microsoft.com/office/drawing/2016/5/13/chartex" xmlns:cx8="http://schemas.microsoft.com/office/drawing/2016/5/14/chartex" xmlns:mc="http://schemas.openxmlformats.org/markup-compatibility/2006" xmlns:aink="http://schemas.microsoft.com/office/drawing/2016/ink" xmlns:am3d="http://schemas.microsoft.com/office/drawing/2017/model3d" xmlns:o="urn:schemas-microsoft-com:office:office" xmlns:r="http://schemas.openxmlformats.org/officeDocument/2006/relationships" xmlns:m="http://schemas.openxmlformats.org/officeDocument/2006/math" xmlns:v="urn:schemas-microsoft-com:vml" xmlns:wp14="http://schemas.microsoft.com/office/word/2010/wordprocessingDrawing" xmlns:wp="http://schemas.openxmlformats.org/drawingml/2006/wordprocessingDrawing" xmlns:w10="urn:schemas-microsoft-com:office:word" xmlns:w="http://schemas.openxmlformats.org/wordprocessingml/2006/main" xmlns:w14="http://schemas.microsoft.com/office/word/2010/wordml" xmlns:w15="http://schemas.microsoft.com/office/word/2012/wordml" xmlns:w16cex="http://schemas.microsoft.com/office/word/2018/wordml/cex" xmlns:w16cid="http://schemas.microsoft.com/office/word/2016/wordml/cid" xmlns:w16="http://schemas.microsoft.com/office/word/2018/wordml" xmlns:w16se="http://schemas.microsoft.com/office/word/2015/wordml/symex" xmlns:wpg="http://schemas.microsoft.com/office/word/2010/wordprocessingGroup" xmlns:wpi="http://schemas.microsoft.com/office/word/2010/wordprocessingInk" xmlns:wne="http://schemas.microsoft.com/office/word/2006/wordml" xmlns:wps="http://schemas.microsoft.com/office/word/2010/wordprocessingShape" mc:Ignorable="w14 w15 w16se w16cid w16 w16cex wp14">
+<w:document xmlns:wpc="http://schemas.microsoft.com/office/word/2010/wordprocessingCanvas" xmlns:mc="http://schemas.openxmlformats.org/markup-compatibility/2006" xmlns:o="urn:schemas-microsoft-com:office:office" xmlns:r="http://schemas.openxmlformats.org/officeDocument/2006/relationships" xmlns:m="http://schemas.openxmlformats.org/officeDocument/2006/math" xmlns:v="urn:schemas-microsoft-com:vml" xmlns:wp14="http://schemas.microsoft.com/office/word/2010/wordprocessingDrawing" xmlns:wp="http://schemas.openxmlformats.org/drawingml/2006/wordprocessingDrawing" xmlns:w10="urn:schemas-microsoft-com:office:word" xmlns:w="http://schemas.openxmlformats.org/wordprocessingml/2006/main" xmlns:w14="http://schemas.microsoft.com/office/word/2010/wordml" xmlns:wpg="http://schemas.microsoft.com/office/word/2010/wordprocessingGroup" xmlns:wpi="http://schemas.microsoft.com/office/word/2010/wordprocessingInk" xmlns:wne="http://schemas.microsoft.com/office/word/2006/wordml" xmlns:wps="http://schemas.microsoft.com/office/word/2010/wordprocessingShape" mc:Ignorable="w14 wp14">
   <w:body>
     <w:p>
       <w:pPr>
@@ -72,6 +72,7 @@
           <w:noProof/>
           <w:sz w:val="28"/>
           <w:szCs w:val="28"/>
+          <w:lang w:eastAsia="es-ES"/>
         </w:rPr>
         <w:drawing>
           <wp:anchor distT="0" distB="0" distL="114300" distR="114300" simplePos="0" relativeHeight="251658240" behindDoc="0" locked="0" layoutInCell="1" allowOverlap="1" wp14:anchorId="4F122C8B" wp14:editId="1E20E019">
@@ -97,7 +98,7 @@
                     <pic:cNvPicPr/>
                   </pic:nvPicPr>
                   <pic:blipFill>
-                    <a:blip r:embed="rId7">
+                    <a:blip r:embed="rId8">
                       <a:extLst>
                         <a:ext uri="{28A0092B-C50C-407E-A947-70E740481C1C}">
                           <a14:useLocalDpi xmlns:a14="http://schemas.microsoft.com/office/drawing/2010/main" val="0"/>
@@ -282,6 +283,7 @@
           <w:noProof/>
           <w:sz w:val="28"/>
           <w:szCs w:val="28"/>
+          <w:lang w:eastAsia="es-ES"/>
         </w:rPr>
         <w:drawing>
           <wp:anchor distT="0" distB="0" distL="114300" distR="114300" simplePos="0" relativeHeight="251659264" behindDoc="0" locked="0" layoutInCell="1" allowOverlap="1" wp14:anchorId="38689AB5" wp14:editId="1B6B794C">
@@ -309,7 +311,7 @@
                     </pic:cNvPicPr>
                   </pic:nvPicPr>
                   <pic:blipFill>
-                    <a:blip r:embed="rId8">
+                    <a:blip r:embed="rId9">
                       <a:extLst>
                         <a:ext uri="{28A0092B-C50C-407E-A947-70E740481C1C}">
                           <a14:useLocalDpi xmlns:a14="http://schemas.microsoft.com/office/drawing/2010/main" val="0"/>
@@ -445,7 +447,6 @@
           <w:szCs w:val="36"/>
           <w:u w:val="single"/>
         </w:rPr>
-        <w:lastRenderedPageBreak/>
         <w:t>HU-03</w:t>
       </w:r>
     </w:p>
@@ -495,6 +496,7 @@
           <w:sz w:val="28"/>
           <w:szCs w:val="28"/>
           <w:u w:val="single"/>
+          <w:lang w:eastAsia="es-ES"/>
         </w:rPr>
         <w:drawing>
           <wp:anchor distT="0" distB="0" distL="114300" distR="114300" simplePos="0" relativeHeight="251661312" behindDoc="0" locked="0" layoutInCell="1" allowOverlap="1" wp14:anchorId="6A08354D" wp14:editId="6C7A7B37">
@@ -520,7 +522,7 @@
                     <pic:cNvPicPr/>
                   </pic:nvPicPr>
                   <pic:blipFill>
-                    <a:blip r:embed="rId9">
+                    <a:blip r:embed="rId10">
                       <a:extLst>
                         <a:ext uri="{28A0092B-C50C-407E-A947-70E740481C1C}">
                           <a14:useLocalDpi xmlns:a14="http://schemas.microsoft.com/office/drawing/2010/main" val="0"/>
@@ -704,6 +706,7 @@
           <w:sz w:val="28"/>
           <w:szCs w:val="28"/>
           <w:u w:val="single"/>
+          <w:lang w:eastAsia="es-ES"/>
         </w:rPr>
         <w:drawing>
           <wp:anchor distT="0" distB="0" distL="114300" distR="114300" simplePos="0" relativeHeight="251660288" behindDoc="0" locked="0" layoutInCell="1" allowOverlap="1" wp14:anchorId="2AF4ACA7" wp14:editId="091DD6B5">
@@ -731,7 +734,7 @@
                     </pic:cNvPicPr>
                   </pic:nvPicPr>
                   <pic:blipFill>
-                    <a:blip r:embed="rId10">
+                    <a:blip r:embed="rId11">
                       <a:extLst>
                         <a:ext uri="{28A0092B-C50C-407E-A947-70E740481C1C}">
                           <a14:useLocalDpi xmlns:a14="http://schemas.microsoft.com/office/drawing/2010/main" val="0"/>
@@ -858,26 +861,622 @@
           <w:u w:val="single"/>
         </w:rPr>
       </w:pPr>
-    </w:p>
-    <w:p>
-      <w:pPr>
-        <w:rPr>
-          <w:b/>
-          <w:bCs/>
-          <w:sz w:val="36"/>
-          <w:szCs w:val="36"/>
-          <w:u w:val="single"/>
-        </w:rPr>
-      </w:pPr>
-      <w:r>
-        <w:rPr>
-          <w:b/>
-          <w:bCs/>
-          <w:sz w:val="36"/>
-          <w:szCs w:val="36"/>
-          <w:u w:val="single"/>
-        </w:rPr>
-        <w:lastRenderedPageBreak/>
+      <w:r>
+        <w:rPr>
+          <w:sz w:val="28"/>
+          <w:szCs w:val="28"/>
+          <w:u w:val="single"/>
+        </w:rPr>
+        <w:br w:type="page"/>
+      </w:r>
+    </w:p>
+    <w:p>
+      <w:pPr>
+        <w:rPr>
+          <w:b/>
+          <w:bCs/>
+          <w:sz w:val="36"/>
+          <w:szCs w:val="36"/>
+          <w:u w:val="single"/>
+        </w:rPr>
+      </w:pPr>
+      <w:r>
+        <w:rPr>
+          <w:b/>
+          <w:bCs/>
+          <w:sz w:val="36"/>
+          <w:szCs w:val="36"/>
+          <w:u w:val="single"/>
+        </w:rPr>
+        <w:t>HU-0</w:t>
+      </w:r>
+      <w:r>
+        <w:rPr>
+          <w:b/>
+          <w:bCs/>
+          <w:sz w:val="36"/>
+          <w:szCs w:val="36"/>
+          <w:u w:val="single"/>
+        </w:rPr>
+        <w:t>04</w:t>
+      </w:r>
+    </w:p>
+    <w:p>
+      <w:pPr>
+        <w:rPr>
+          <w:sz w:val="28"/>
+          <w:szCs w:val="28"/>
+          <w:u w:val="single"/>
+        </w:rPr>
+      </w:pPr>
+      <w:r>
+        <w:rPr>
+          <w:sz w:val="28"/>
+          <w:szCs w:val="28"/>
+          <w:u w:val="single"/>
+        </w:rPr>
+        <w:t>Máximo nº de usuarios que soporta:</w:t>
+      </w:r>
+      <w:r>
+        <w:rPr>
+          <w:sz w:val="28"/>
+          <w:szCs w:val="28"/>
+          <w:u w:val="single"/>
+        </w:rPr>
+        <w:t xml:space="preserve"> </w:t>
+      </w:r>
+      <w:r>
+        <w:rPr>
+          <w:sz w:val="28"/>
+          <w:szCs w:val="28"/>
+        </w:rPr>
+        <w:t>34</w:t>
+      </w:r>
+      <w:r>
+        <w:rPr>
+          <w:sz w:val="28"/>
+          <w:szCs w:val="28"/>
+        </w:rPr>
+        <w:t>41</w:t>
+      </w:r>
+    </w:p>
+    <w:p>
+      <w:pPr>
+        <w:rPr>
+          <w:sz w:val="28"/>
+          <w:szCs w:val="28"/>
+          <w:u w:val="single"/>
+        </w:rPr>
+      </w:pPr>
+    </w:p>
+    <w:p>
+      <w:pPr>
+        <w:rPr>
+          <w:sz w:val="28"/>
+          <w:szCs w:val="28"/>
+          <w:u w:val="single"/>
+        </w:rPr>
+      </w:pPr>
+      <w:r>
+        <w:rPr>
+          <w:noProof/>
+          <w:sz w:val="28"/>
+          <w:szCs w:val="28"/>
+          <w:u w:val="single"/>
+          <w:lang w:eastAsia="es-ES"/>
+        </w:rPr>
+        <w:pict>
+          <v:shapetype id="_x0000_t75" coordsize="21600,21600" o:spt="75" o:preferrelative="t" path="m@4@5l@4@11@9@11@9@5xe" filled="f" stroked="f">
+            <v:stroke joinstyle="miter"/>
+            <v:formulas>
+              <v:f eqn="if lineDrawn pixelLineWidth 0"/>
+              <v:f eqn="sum @0 1 0"/>
+              <v:f eqn="sum 0 0 @1"/>
+              <v:f eqn="prod @2 1 2"/>
+              <v:f eqn="prod @3 21600 pixelWidth"/>
+              <v:f eqn="prod @3 21600 pixelHeight"/>
+              <v:f eqn="sum @0 0 1"/>
+              <v:f eqn="prod @6 1 2"/>
+              <v:f eqn="prod @7 21600 pixelWidth"/>
+              <v:f eqn="sum @8 21600 0"/>
+              <v:f eqn="prod @7 21600 pixelHeight"/>
+              <v:f eqn="sum @10 21600 0"/>
+            </v:formulas>
+            <v:path o:extrusionok="f" gradientshapeok="t" o:connecttype="rect"/>
+            <o:lock v:ext="edit" aspectratio="t"/>
+          </v:shapetype>
+          <v:shape id="_x0000_i1025" type="#_x0000_t75" style="width:424.65pt;height:170pt">
+            <v:imagedata r:id="rId12" o:title="Captura1"/>
+          </v:shape>
+        </w:pict>
+      </w:r>
+    </w:p>
+    <w:p>
+      <w:pPr>
+        <w:rPr>
+          <w:sz w:val="28"/>
+          <w:szCs w:val="28"/>
+          <w:u w:val="single"/>
+        </w:rPr>
+      </w:pPr>
+    </w:p>
+    <w:p>
+      <w:pPr>
+        <w:rPr>
+          <w:sz w:val="28"/>
+          <w:szCs w:val="28"/>
+        </w:rPr>
+      </w:pPr>
+      <w:r>
+        <w:rPr>
+          <w:sz w:val="28"/>
+          <w:szCs w:val="28"/>
+          <w:u w:val="single"/>
+        </w:rPr>
+        <w:t>Mínimo nº de usuarios para que falle:</w:t>
+      </w:r>
+      <w:r>
+        <w:rPr>
+          <w:sz w:val="28"/>
+          <w:szCs w:val="28"/>
+          <w:u w:val="single"/>
+        </w:rPr>
+        <w:t xml:space="preserve"> </w:t>
+      </w:r>
+      <w:r>
+        <w:rPr>
+          <w:sz w:val="28"/>
+          <w:szCs w:val="28"/>
+        </w:rPr>
+        <w:t xml:space="preserve">Aproximadamente </w:t>
+      </w:r>
+      <w:r>
+        <w:rPr>
+          <w:sz w:val="28"/>
+          <w:szCs w:val="28"/>
+        </w:rPr>
+        <w:t>4000</w:t>
+      </w:r>
+      <w:r>
+        <w:rPr>
+          <w:sz w:val="28"/>
+          <w:szCs w:val="28"/>
+        </w:rPr>
+        <w:t xml:space="preserve"> (cuando llega a </w:t>
+      </w:r>
+      <w:r>
+        <w:rPr>
+          <w:sz w:val="28"/>
+          <w:szCs w:val="28"/>
+        </w:rPr>
+        <w:t>3480</w:t>
+      </w:r>
+      <w:r>
+        <w:rPr>
+          <w:sz w:val="28"/>
+          <w:szCs w:val="28"/>
+        </w:rPr>
+        <w:t xml:space="preserve"> usuarios activos).</w:t>
+      </w:r>
+    </w:p>
+    <w:p>
+      <w:pPr>
+        <w:rPr>
+          <w:sz w:val="28"/>
+          <w:szCs w:val="28"/>
+          <w:u w:val="single"/>
+        </w:rPr>
+      </w:pPr>
+      <w:r>
+        <w:rPr>
+          <w:sz w:val="28"/>
+          <w:szCs w:val="28"/>
+          <w:u w:val="single"/>
+        </w:rPr>
+        <w:t>Cuello de botella:</w:t>
+      </w:r>
+    </w:p>
+    <w:p>
+      <w:pPr>
+        <w:rPr>
+          <w:sz w:val="28"/>
+          <w:szCs w:val="28"/>
+          <w:u w:val="single"/>
+        </w:rPr>
+      </w:pPr>
+      <w:r>
+        <w:rPr>
+          <w:noProof/>
+          <w:sz w:val="28"/>
+          <w:szCs w:val="28"/>
+          <w:lang w:eastAsia="es-ES"/>
+        </w:rPr>
+        <w:drawing>
+          <wp:inline distT="0" distB="0" distL="0" distR="0">
+            <wp:extent cx="5400040" cy="2895260"/>
+            <wp:effectExtent l="0" t="0" r="0" b="635"/>
+            <wp:docPr id="18" name="Imagen 18" descr="C:\Users\usuario\AppData\Local\Microsoft\Windows\INetCache\Content.Word\Captura.png"/>
+            <wp:cNvGraphicFramePr>
+              <a:graphicFrameLocks xmlns:a="http://schemas.openxmlformats.org/drawingml/2006/main" noChangeAspect="1"/>
+            </wp:cNvGraphicFramePr>
+            <a:graphic xmlns:a="http://schemas.openxmlformats.org/drawingml/2006/main">
+              <a:graphicData uri="http://schemas.openxmlformats.org/drawingml/2006/picture">
+                <pic:pic xmlns:pic="http://schemas.openxmlformats.org/drawingml/2006/picture">
+                  <pic:nvPicPr>
+                    <pic:cNvPr id="0" name="Picture 4" descr="C:\Users\usuario\AppData\Local\Microsoft\Windows\INetCache\Content.Word\Captura.png"/>
+                    <pic:cNvPicPr>
+                      <a:picLocks noChangeAspect="1" noChangeArrowheads="1"/>
+                    </pic:cNvPicPr>
+                  </pic:nvPicPr>
+                  <pic:blipFill>
+                    <a:blip r:embed="rId13" cstate="print">
+                      <a:extLst>
+                        <a:ext uri="{28A0092B-C50C-407E-A947-70E740481C1C}">
+                          <a14:useLocalDpi xmlns:a14="http://schemas.microsoft.com/office/drawing/2010/main" val="0"/>
+                        </a:ext>
+                      </a:extLst>
+                    </a:blip>
+                    <a:srcRect/>
+                    <a:stretch>
+                      <a:fillRect/>
+                    </a:stretch>
+                  </pic:blipFill>
+                  <pic:spPr bwMode="auto">
+                    <a:xfrm>
+                      <a:off x="0" y="0"/>
+                      <a:ext cx="5400040" cy="2895260"/>
+                    </a:xfrm>
+                    <a:prstGeom prst="rect">
+                      <a:avLst/>
+                    </a:prstGeom>
+                    <a:noFill/>
+                    <a:ln>
+                      <a:noFill/>
+                    </a:ln>
+                  </pic:spPr>
+                </pic:pic>
+              </a:graphicData>
+            </a:graphic>
+          </wp:inline>
+        </w:drawing>
+      </w:r>
+      <w:r>
+        <w:rPr>
+          <w:sz w:val="28"/>
+          <w:szCs w:val="28"/>
+          <w:u w:val="single"/>
+        </w:rPr>
+        <w:br w:type="page"/>
+      </w:r>
+    </w:p>
+    <w:p>
+      <w:pPr>
+        <w:rPr>
+          <w:b/>
+          <w:bCs/>
+          <w:sz w:val="36"/>
+          <w:szCs w:val="36"/>
+          <w:u w:val="single"/>
+        </w:rPr>
+      </w:pPr>
+      <w:r>
+        <w:rPr>
+          <w:b/>
+          <w:bCs/>
+          <w:sz w:val="36"/>
+          <w:szCs w:val="36"/>
+          <w:u w:val="single"/>
+        </w:rPr>
+        <w:t>HU-0</w:t>
+      </w:r>
+      <w:r>
+        <w:rPr>
+          <w:b/>
+          <w:bCs/>
+          <w:sz w:val="36"/>
+          <w:szCs w:val="36"/>
+          <w:u w:val="single"/>
+        </w:rPr>
+        <w:t>0</w:t>
+      </w:r>
+      <w:r>
+        <w:rPr>
+          <w:b/>
+          <w:bCs/>
+          <w:sz w:val="36"/>
+          <w:szCs w:val="36"/>
+          <w:u w:val="single"/>
+        </w:rPr>
+        <w:t>7</w:t>
+      </w:r>
+    </w:p>
+    <w:p>
+      <w:pPr>
+        <w:rPr>
+          <w:sz w:val="28"/>
+          <w:szCs w:val="28"/>
+          <w:u w:val="single"/>
+        </w:rPr>
+      </w:pPr>
+      <w:r>
+        <w:rPr>
+          <w:sz w:val="28"/>
+          <w:szCs w:val="28"/>
+          <w:u w:val="single"/>
+        </w:rPr>
+        <w:t>Máximo nº de usuarios que soporta:</w:t>
+      </w:r>
+      <w:r>
+        <w:rPr>
+          <w:sz w:val="28"/>
+          <w:szCs w:val="28"/>
+          <w:u w:val="single"/>
+        </w:rPr>
+        <w:t xml:space="preserve"> </w:t>
+      </w:r>
+      <w:r>
+        <w:rPr>
+          <w:sz w:val="28"/>
+          <w:szCs w:val="28"/>
+        </w:rPr>
+        <w:t>1989</w:t>
+      </w:r>
+    </w:p>
+    <w:p>
+      <w:pPr>
+        <w:rPr>
+          <w:sz w:val="28"/>
+          <w:szCs w:val="28"/>
+          <w:u w:val="single"/>
+        </w:rPr>
+      </w:pPr>
+    </w:p>
+    <w:p>
+      <w:pPr>
+        <w:rPr>
+          <w:sz w:val="28"/>
+          <w:szCs w:val="28"/>
+          <w:u w:val="single"/>
+        </w:rPr>
+      </w:pPr>
+      <w:r>
+        <w:rPr>
+          <w:noProof/>
+          <w:sz w:val="28"/>
+          <w:szCs w:val="28"/>
+          <w:u w:val="single"/>
+          <w:lang w:eastAsia="es-ES"/>
+        </w:rPr>
+        <w:drawing>
+          <wp:inline distT="0" distB="0" distL="0" distR="0">
+            <wp:extent cx="5391150" cy="2152650"/>
+            <wp:effectExtent l="0" t="0" r="0" b="0"/>
+            <wp:docPr id="23" name="Imagen 23" descr="C:\Users\usuario\AppData\Local\Microsoft\Windows\INetCache\Content.Word\Captura3.png"/>
+            <wp:cNvGraphicFramePr>
+              <a:graphicFrameLocks xmlns:a="http://schemas.openxmlformats.org/drawingml/2006/main" noChangeAspect="1"/>
+            </wp:cNvGraphicFramePr>
+            <a:graphic xmlns:a="http://schemas.openxmlformats.org/drawingml/2006/main">
+              <a:graphicData uri="http://schemas.openxmlformats.org/drawingml/2006/picture">
+                <pic:pic xmlns:pic="http://schemas.openxmlformats.org/drawingml/2006/picture">
+                  <pic:nvPicPr>
+                    <pic:cNvPr id="0" name="Picture 12" descr="C:\Users\usuario\AppData\Local\Microsoft\Windows\INetCache\Content.Word\Captura3.png"/>
+                    <pic:cNvPicPr>
+                      <a:picLocks noChangeAspect="1" noChangeArrowheads="1"/>
+                    </pic:cNvPicPr>
+                  </pic:nvPicPr>
+                  <pic:blipFill>
+                    <a:blip r:embed="rId14">
+                      <a:extLst>
+                        <a:ext uri="{28A0092B-C50C-407E-A947-70E740481C1C}">
+                          <a14:useLocalDpi xmlns:a14="http://schemas.microsoft.com/office/drawing/2010/main" val="0"/>
+                        </a:ext>
+                      </a:extLst>
+                    </a:blip>
+                    <a:srcRect/>
+                    <a:stretch>
+                      <a:fillRect/>
+                    </a:stretch>
+                  </pic:blipFill>
+                  <pic:spPr bwMode="auto">
+                    <a:xfrm>
+                      <a:off x="0" y="0"/>
+                      <a:ext cx="5391150" cy="2152650"/>
+                    </a:xfrm>
+                    <a:prstGeom prst="rect">
+                      <a:avLst/>
+                    </a:prstGeom>
+                    <a:noFill/>
+                    <a:ln>
+                      <a:noFill/>
+                    </a:ln>
+                  </pic:spPr>
+                </pic:pic>
+              </a:graphicData>
+            </a:graphic>
+          </wp:inline>
+        </w:drawing>
+      </w:r>
+    </w:p>
+    <w:p>
+      <w:pPr>
+        <w:rPr>
+          <w:sz w:val="28"/>
+          <w:szCs w:val="28"/>
+          <w:u w:val="single"/>
+        </w:rPr>
+      </w:pPr>
+    </w:p>
+    <w:p>
+      <w:pPr>
+        <w:rPr>
+          <w:sz w:val="28"/>
+          <w:szCs w:val="28"/>
+        </w:rPr>
+      </w:pPr>
+      <w:r>
+        <w:rPr>
+          <w:sz w:val="28"/>
+          <w:szCs w:val="28"/>
+          <w:u w:val="single"/>
+        </w:rPr>
+        <w:t>Mínimo nº de usuarios para que falle:</w:t>
+      </w:r>
+      <w:r>
+        <w:rPr>
+          <w:sz w:val="28"/>
+          <w:szCs w:val="28"/>
+          <w:u w:val="single"/>
+        </w:rPr>
+        <w:t xml:space="preserve"> </w:t>
+      </w:r>
+      <w:r>
+        <w:rPr>
+          <w:sz w:val="28"/>
+          <w:szCs w:val="28"/>
+        </w:rPr>
+        <w:t xml:space="preserve">Aproximadamente </w:t>
+      </w:r>
+      <w:r>
+        <w:rPr>
+          <w:sz w:val="28"/>
+          <w:szCs w:val="28"/>
+        </w:rPr>
+        <w:t xml:space="preserve">2000 </w:t>
+      </w:r>
+      <w:r>
+        <w:rPr>
+          <w:sz w:val="28"/>
+          <w:szCs w:val="28"/>
+        </w:rPr>
+        <w:t xml:space="preserve">(cuando llega a </w:t>
+      </w:r>
+      <w:r>
+        <w:rPr>
+          <w:sz w:val="28"/>
+          <w:szCs w:val="28"/>
+        </w:rPr>
+        <w:t>1990</w:t>
+      </w:r>
+      <w:r>
+        <w:rPr>
+          <w:sz w:val="28"/>
+          <w:szCs w:val="28"/>
+        </w:rPr>
+        <w:t xml:space="preserve"> usuarios activos).</w:t>
+      </w:r>
+    </w:p>
+    <w:p>
+      <w:pPr>
+        <w:rPr>
+          <w:sz w:val="28"/>
+          <w:szCs w:val="28"/>
+          <w:u w:val="single"/>
+        </w:rPr>
+      </w:pPr>
+      <w:r>
+        <w:rPr>
+          <w:sz w:val="28"/>
+          <w:szCs w:val="28"/>
+          <w:u w:val="single"/>
+        </w:rPr>
+        <w:t>Cuello de botella:</w:t>
+      </w:r>
+    </w:p>
+    <w:p>
+      <w:pPr>
+        <w:rPr>
+          <w:b/>
+          <w:bCs/>
+          <w:sz w:val="36"/>
+          <w:szCs w:val="36"/>
+          <w:u w:val="single"/>
+        </w:rPr>
+      </w:pPr>
+      <w:r>
+        <w:rPr>
+          <w:noProof/>
+          <w:sz w:val="28"/>
+          <w:szCs w:val="28"/>
+          <w:lang w:eastAsia="es-ES"/>
+        </w:rPr>
+        <w:drawing>
+          <wp:inline distT="0" distB="0" distL="0" distR="0">
+            <wp:extent cx="5394960" cy="2910840"/>
+            <wp:effectExtent l="0" t="0" r="0" b="3810"/>
+            <wp:docPr id="20" name="Imagen 20" descr="C:\Users\usuario\AppData\Local\Microsoft\Windows\INetCache\Content.Word\HU007 CUELLO BOTELLA.PNG"/>
+            <wp:cNvGraphicFramePr>
+              <a:graphicFrameLocks xmlns:a="http://schemas.openxmlformats.org/drawingml/2006/main" noChangeAspect="1"/>
+            </wp:cNvGraphicFramePr>
+            <a:graphic xmlns:a="http://schemas.openxmlformats.org/drawingml/2006/main">
+              <a:graphicData uri="http://schemas.openxmlformats.org/drawingml/2006/picture">
+                <pic:pic xmlns:pic="http://schemas.openxmlformats.org/drawingml/2006/picture">
+                  <pic:nvPicPr>
+                    <pic:cNvPr id="0" name="Picture 8" descr="C:\Users\usuario\AppData\Local\Microsoft\Windows\INetCache\Content.Word\HU007 CUELLO BOTELLA.PNG"/>
+                    <pic:cNvPicPr>
+                      <a:picLocks noChangeAspect="1" noChangeArrowheads="1"/>
+                    </pic:cNvPicPr>
+                  </pic:nvPicPr>
+                  <pic:blipFill>
+                    <a:blip r:embed="rId15" cstate="print">
+                      <a:extLst>
+                        <a:ext uri="{28A0092B-C50C-407E-A947-70E740481C1C}">
+                          <a14:useLocalDpi xmlns:a14="http://schemas.microsoft.com/office/drawing/2010/main" val="0"/>
+                        </a:ext>
+                      </a:extLst>
+                    </a:blip>
+                    <a:srcRect/>
+                    <a:stretch>
+                      <a:fillRect/>
+                    </a:stretch>
+                  </pic:blipFill>
+                  <pic:spPr bwMode="auto">
+                    <a:xfrm>
+                      <a:off x="0" y="0"/>
+                      <a:ext cx="5394960" cy="2910840"/>
+                    </a:xfrm>
+                    <a:prstGeom prst="rect">
+                      <a:avLst/>
+                    </a:prstGeom>
+                    <a:noFill/>
+                    <a:ln>
+                      <a:noFill/>
+                    </a:ln>
+                  </pic:spPr>
+                </pic:pic>
+              </a:graphicData>
+            </a:graphic>
+          </wp:inline>
+        </w:drawing>
+      </w:r>
+      <w:r>
+        <w:rPr>
+          <w:b/>
+          <w:bCs/>
+          <w:sz w:val="36"/>
+          <w:szCs w:val="36"/>
+          <w:u w:val="single"/>
+        </w:rPr>
+        <w:br w:type="page"/>
+      </w:r>
+    </w:p>
+    <w:p>
+      <w:pPr>
+        <w:rPr>
+          <w:b/>
+          <w:bCs/>
+          <w:sz w:val="36"/>
+          <w:szCs w:val="36"/>
+          <w:u w:val="single"/>
+        </w:rPr>
+      </w:pPr>
+      <w:r>
+        <w:rPr>
+          <w:b/>
+          <w:bCs/>
+          <w:sz w:val="36"/>
+          <w:szCs w:val="36"/>
+          <w:u w:val="single"/>
+        </w:rPr>
         <w:t>HU-08 Y HU-09</w:t>
       </w:r>
       <w:r>
@@ -933,9 +1532,11 @@
       </w:pPr>
       <w:r>
         <w:rPr>
-          <w:sz w:val="28"/>
-          <w:szCs w:val="28"/>
-          <w:u w:val="single"/>
+          <w:noProof/>
+          <w:sz w:val="28"/>
+          <w:szCs w:val="28"/>
+          <w:u w:val="single"/>
+          <w:lang w:eastAsia="es-ES"/>
         </w:rPr>
         <w:drawing>
           <wp:anchor distT="0" distB="0" distL="114300" distR="114300" simplePos="0" relativeHeight="251671552" behindDoc="0" locked="0" layoutInCell="1" allowOverlap="1" wp14:anchorId="332813F9" wp14:editId="085EB07B">
@@ -961,7 +1562,7 @@
                     <pic:cNvPicPr/>
                   </pic:nvPicPr>
                   <pic:blipFill>
-                    <a:blip r:embed="rId11">
+                    <a:blip r:embed="rId16">
                       <a:extLst>
                         <a:ext uri="{28A0092B-C50C-407E-A947-70E740481C1C}">
                           <a14:useLocalDpi xmlns:a14="http://schemas.microsoft.com/office/drawing/2010/main" val="0"/>
@@ -1127,6 +1728,7 @@
           <w:sz w:val="28"/>
           <w:szCs w:val="28"/>
           <w:u w:val="single"/>
+          <w:lang w:eastAsia="es-ES"/>
         </w:rPr>
         <w:drawing>
           <wp:anchor distT="0" distB="0" distL="114300" distR="114300" simplePos="0" relativeHeight="251662336" behindDoc="0" locked="0" layoutInCell="1" allowOverlap="1" wp14:anchorId="77F0DDFD" wp14:editId="6AFDD25B">
@@ -1154,7 +1756,7 @@
                     </pic:cNvPicPr>
                   </pic:nvPicPr>
                   <pic:blipFill>
-                    <a:blip r:embed="rId12">
+                    <a:blip r:embed="rId17">
                       <a:extLst>
                         <a:ext uri="{28A0092B-C50C-407E-A947-70E740481C1C}">
                           <a14:useLocalDpi xmlns:a14="http://schemas.microsoft.com/office/drawing/2010/main" val="0"/>
@@ -1318,7 +1920,6 @@
           <w:szCs w:val="36"/>
           <w:u w:val="single"/>
         </w:rPr>
-        <w:lastRenderedPageBreak/>
         <w:t>HU-11</w:t>
       </w:r>
       <w:r>
@@ -1365,9 +1966,11 @@
       </w:pPr>
       <w:r>
         <w:rPr>
-          <w:sz w:val="28"/>
-          <w:szCs w:val="28"/>
-          <w:u w:val="single"/>
+          <w:noProof/>
+          <w:sz w:val="28"/>
+          <w:szCs w:val="28"/>
+          <w:u w:val="single"/>
+          <w:lang w:eastAsia="es-ES"/>
         </w:rPr>
         <w:drawing>
           <wp:anchor distT="0" distB="0" distL="114300" distR="114300" simplePos="0" relativeHeight="251673600" behindDoc="0" locked="0" layoutInCell="1" allowOverlap="1" wp14:anchorId="22AB8E83" wp14:editId="71D02035">
@@ -1393,7 +1996,7 @@
                     <pic:cNvPicPr/>
                   </pic:nvPicPr>
                   <pic:blipFill>
-                    <a:blip r:embed="rId13">
+                    <a:blip r:embed="rId18">
                       <a:extLst>
                         <a:ext uri="{28A0092B-C50C-407E-A947-70E740481C1C}">
                           <a14:useLocalDpi xmlns:a14="http://schemas.microsoft.com/office/drawing/2010/main" val="0"/>
@@ -1566,6 +2169,7 @@
           <w:sz w:val="28"/>
           <w:szCs w:val="28"/>
           <w:u w:val="single"/>
+          <w:lang w:eastAsia="es-ES"/>
         </w:rPr>
         <w:drawing>
           <wp:anchor distT="0" distB="0" distL="114300" distR="114300" simplePos="0" relativeHeight="251672576" behindDoc="0" locked="0" layoutInCell="1" allowOverlap="1" wp14:anchorId="40E7A2BE" wp14:editId="242767BC">
@@ -1593,7 +2197,7 @@
                     </pic:cNvPicPr>
                   </pic:nvPicPr>
                   <pic:blipFill>
-                    <a:blip r:embed="rId14">
+                    <a:blip r:embed="rId19">
                       <a:extLst>
                         <a:ext uri="{28A0092B-C50C-407E-A947-70E740481C1C}">
                           <a14:useLocalDpi xmlns:a14="http://schemas.microsoft.com/office/drawing/2010/main" val="0"/>
@@ -1703,6 +2307,330 @@
           <w:szCs w:val="36"/>
           <w:u w:val="single"/>
         </w:rPr>
+        <w:br w:type="page"/>
+      </w:r>
+    </w:p>
+    <w:p>
+      <w:pPr>
+        <w:rPr>
+          <w:b/>
+          <w:bCs/>
+          <w:sz w:val="36"/>
+          <w:szCs w:val="36"/>
+          <w:u w:val="single"/>
+        </w:rPr>
+      </w:pPr>
+      <w:r>
+        <w:rPr>
+          <w:b/>
+          <w:bCs/>
+          <w:sz w:val="36"/>
+          <w:szCs w:val="36"/>
+          <w:u w:val="single"/>
+        </w:rPr>
+        <w:t>HU-0</w:t>
+      </w:r>
+      <w:r>
+        <w:rPr>
+          <w:b/>
+          <w:bCs/>
+          <w:sz w:val="36"/>
+          <w:szCs w:val="36"/>
+          <w:u w:val="single"/>
+        </w:rPr>
+        <w:t>12</w:t>
+      </w:r>
+    </w:p>
+    <w:p>
+      <w:pPr>
+        <w:rPr>
+          <w:sz w:val="28"/>
+          <w:szCs w:val="28"/>
+          <w:u w:val="single"/>
+        </w:rPr>
+      </w:pPr>
+      <w:r>
+        <w:rPr>
+          <w:sz w:val="28"/>
+          <w:szCs w:val="28"/>
+          <w:u w:val="single"/>
+        </w:rPr>
+        <w:t>Máximo nº de usuarios que soporta:</w:t>
+      </w:r>
+      <w:r>
+        <w:rPr>
+          <w:sz w:val="28"/>
+          <w:szCs w:val="28"/>
+          <w:u w:val="single"/>
+        </w:rPr>
+        <w:t xml:space="preserve"> </w:t>
+      </w:r>
+      <w:r>
+        <w:rPr>
+          <w:sz w:val="28"/>
+          <w:szCs w:val="28"/>
+        </w:rPr>
+        <w:t>1989</w:t>
+      </w:r>
+    </w:p>
+    <w:p>
+      <w:pPr>
+        <w:rPr>
+          <w:sz w:val="28"/>
+          <w:szCs w:val="28"/>
+          <w:u w:val="single"/>
+        </w:rPr>
+      </w:pPr>
+    </w:p>
+    <w:p>
+      <w:pPr>
+        <w:rPr>
+          <w:sz w:val="28"/>
+          <w:szCs w:val="28"/>
+          <w:u w:val="single"/>
+        </w:rPr>
+      </w:pPr>
+    </w:p>
+    <w:p>
+      <w:pPr>
+        <w:rPr>
+          <w:sz w:val="28"/>
+          <w:szCs w:val="28"/>
+          <w:u w:val="single"/>
+        </w:rPr>
+      </w:pPr>
+    </w:p>
+    <w:p>
+      <w:pPr>
+        <w:rPr>
+          <w:sz w:val="28"/>
+          <w:szCs w:val="28"/>
+        </w:rPr>
+      </w:pPr>
+      <w:r>
+        <w:rPr>
+          <w:sz w:val="28"/>
+          <w:szCs w:val="28"/>
+          <w:u w:val="single"/>
+        </w:rPr>
+        <w:t>Mínimo nº de usuarios para que falle:</w:t>
+      </w:r>
+      <w:r>
+        <w:rPr>
+          <w:sz w:val="28"/>
+          <w:szCs w:val="28"/>
+          <w:u w:val="single"/>
+        </w:rPr>
+        <w:t xml:space="preserve"> </w:t>
+      </w:r>
+      <w:r>
+        <w:rPr>
+          <w:sz w:val="28"/>
+          <w:szCs w:val="28"/>
+        </w:rPr>
+        <w:t>Aproximadamente 2000 (cuando llega a 1990 usuarios activos).</w:t>
+      </w:r>
+    </w:p>
+    <w:p>
+      <w:pPr>
+        <w:rPr>
+          <w:sz w:val="28"/>
+          <w:szCs w:val="28"/>
+          <w:u w:val="single"/>
+        </w:rPr>
+      </w:pPr>
+      <w:r>
+        <w:rPr>
+          <w:sz w:val="28"/>
+          <w:szCs w:val="28"/>
+          <w:u w:val="single"/>
+        </w:rPr>
+        <w:t>Cuello de botella:</w:t>
+      </w:r>
+    </w:p>
+    <w:p>
+      <w:pPr>
+        <w:rPr>
+          <w:b/>
+          <w:bCs/>
+          <w:sz w:val="36"/>
+          <w:szCs w:val="36"/>
+          <w:u w:val="single"/>
+        </w:rPr>
+      </w:pPr>
+    </w:p>
+    <w:p>
+      <w:pPr>
+        <w:rPr>
+          <w:b/>
+          <w:bCs/>
+          <w:sz w:val="36"/>
+          <w:szCs w:val="36"/>
+          <w:u w:val="single"/>
+        </w:rPr>
+      </w:pPr>
+    </w:p>
+    <w:p>
+      <w:pPr>
+        <w:rPr>
+          <w:b/>
+          <w:bCs/>
+          <w:sz w:val="36"/>
+          <w:szCs w:val="36"/>
+          <w:u w:val="single"/>
+        </w:rPr>
+      </w:pPr>
+    </w:p>
+    <w:p>
+      <w:pPr>
+        <w:rPr>
+          <w:b/>
+          <w:bCs/>
+          <w:sz w:val="36"/>
+          <w:szCs w:val="36"/>
+          <w:u w:val="single"/>
+        </w:rPr>
+      </w:pPr>
+    </w:p>
+    <w:p>
+      <w:pPr>
+        <w:rPr>
+          <w:b/>
+          <w:bCs/>
+          <w:sz w:val="36"/>
+          <w:szCs w:val="36"/>
+          <w:u w:val="single"/>
+        </w:rPr>
+      </w:pPr>
+    </w:p>
+    <w:p>
+      <w:pPr>
+        <w:rPr>
+          <w:b/>
+          <w:bCs/>
+          <w:sz w:val="36"/>
+          <w:szCs w:val="36"/>
+          <w:u w:val="single"/>
+        </w:rPr>
+      </w:pPr>
+    </w:p>
+    <w:p>
+      <w:pPr>
+        <w:rPr>
+          <w:b/>
+          <w:bCs/>
+          <w:sz w:val="36"/>
+          <w:szCs w:val="36"/>
+          <w:u w:val="single"/>
+        </w:rPr>
+      </w:pPr>
+    </w:p>
+    <w:p>
+      <w:pPr>
+        <w:rPr>
+          <w:b/>
+          <w:bCs/>
+          <w:sz w:val="36"/>
+          <w:szCs w:val="36"/>
+          <w:u w:val="single"/>
+        </w:rPr>
+      </w:pPr>
+    </w:p>
+    <w:p>
+      <w:pPr>
+        <w:rPr>
+          <w:b/>
+          <w:bCs/>
+          <w:sz w:val="36"/>
+          <w:szCs w:val="36"/>
+          <w:u w:val="single"/>
+        </w:rPr>
+      </w:pPr>
+    </w:p>
+    <w:p>
+      <w:pPr>
+        <w:rPr>
+          <w:b/>
+          <w:bCs/>
+          <w:sz w:val="36"/>
+          <w:szCs w:val="36"/>
+          <w:u w:val="single"/>
+        </w:rPr>
+      </w:pPr>
+    </w:p>
+    <w:p>
+      <w:pPr>
+        <w:rPr>
+          <w:b/>
+          <w:bCs/>
+          <w:sz w:val="36"/>
+          <w:szCs w:val="36"/>
+          <w:u w:val="single"/>
+        </w:rPr>
+      </w:pPr>
+    </w:p>
+    <w:p>
+      <w:pPr>
+        <w:rPr>
+          <w:b/>
+          <w:bCs/>
+          <w:sz w:val="36"/>
+          <w:szCs w:val="36"/>
+          <w:u w:val="single"/>
+        </w:rPr>
+      </w:pPr>
+    </w:p>
+    <w:p>
+      <w:pPr>
+        <w:rPr>
+          <w:b/>
+          <w:bCs/>
+          <w:sz w:val="36"/>
+          <w:szCs w:val="36"/>
+          <w:u w:val="single"/>
+        </w:rPr>
+      </w:pPr>
+    </w:p>
+    <w:p>
+      <w:pPr>
+        <w:rPr>
+          <w:b/>
+          <w:bCs/>
+          <w:sz w:val="36"/>
+          <w:szCs w:val="36"/>
+          <w:u w:val="single"/>
+        </w:rPr>
+      </w:pPr>
+    </w:p>
+    <w:p>
+      <w:pPr>
+        <w:rPr>
+          <w:b/>
+          <w:bCs/>
+          <w:sz w:val="36"/>
+          <w:szCs w:val="36"/>
+          <w:u w:val="single"/>
+        </w:rPr>
+      </w:pPr>
+    </w:p>
+    <w:p>
+      <w:pPr>
+        <w:rPr>
+          <w:b/>
+          <w:bCs/>
+          <w:sz w:val="36"/>
+          <w:szCs w:val="36"/>
+          <w:u w:val="single"/>
+        </w:rPr>
+      </w:pPr>
+      <w:r>
+        <w:rPr>
+          <w:b/>
+          <w:bCs/>
+          <w:sz w:val="36"/>
+          <w:szCs w:val="36"/>
+          <w:u w:val="single"/>
+        </w:rPr>
         <w:t>HU-14</w:t>
       </w:r>
     </w:p>
@@ -1748,9 +2676,11 @@
       </w:pPr>
       <w:r>
         <w:rPr>
-          <w:sz w:val="28"/>
-          <w:szCs w:val="28"/>
-          <w:u w:val="single"/>
+          <w:noProof/>
+          <w:sz w:val="28"/>
+          <w:szCs w:val="28"/>
+          <w:u w:val="single"/>
+          <w:lang w:eastAsia="es-ES"/>
         </w:rPr>
         <w:drawing>
           <wp:anchor distT="0" distB="0" distL="114300" distR="114300" simplePos="0" relativeHeight="251663360" behindDoc="0" locked="0" layoutInCell="1" allowOverlap="1" wp14:anchorId="232FEC08" wp14:editId="188DE152">
@@ -1776,7 +2706,7 @@
                     <pic:cNvPicPr/>
                   </pic:nvPicPr>
                   <pic:blipFill>
-                    <a:blip r:embed="rId15">
+                    <a:blip r:embed="rId20">
                       <a:extLst>
                         <a:ext uri="{28A0092B-C50C-407E-A947-70E740481C1C}">
                           <a14:useLocalDpi xmlns:a14="http://schemas.microsoft.com/office/drawing/2010/main" val="0"/>
@@ -1844,6 +2774,33 @@
         <w:rPr>
           <w:sz w:val="28"/>
           <w:szCs w:val="28"/>
+          <w:u w:val="single"/>
+        </w:rPr>
+      </w:pPr>
+    </w:p>
+    <w:p>
+      <w:pPr>
+        <w:rPr>
+          <w:sz w:val="28"/>
+          <w:szCs w:val="28"/>
+          <w:u w:val="single"/>
+        </w:rPr>
+      </w:pPr>
+    </w:p>
+    <w:p>
+      <w:pPr>
+        <w:rPr>
+          <w:sz w:val="28"/>
+          <w:szCs w:val="28"/>
+          <w:u w:val="single"/>
+        </w:rPr>
+      </w:pPr>
+    </w:p>
+    <w:p>
+      <w:pPr>
+        <w:rPr>
+          <w:sz w:val="28"/>
+          <w:szCs w:val="28"/>
         </w:rPr>
       </w:pPr>
       <w:r>
@@ -1867,21 +2824,7 @@
           <w:sz w:val="28"/>
           <w:szCs w:val="28"/>
         </w:rPr>
-        <w:t>Aproximadamente 10000 (cuando llega a 8</w:t>
-      </w:r>
-      <w:r>
-        <w:rPr>
-          <w:sz w:val="28"/>
-          <w:szCs w:val="28"/>
-        </w:rPr>
-        <w:t>952</w:t>
-      </w:r>
-      <w:r>
-        <w:rPr>
-          <w:sz w:val="28"/>
-          <w:szCs w:val="28"/>
-        </w:rPr>
-        <w:t xml:space="preserve"> usuarios activos).</w:t>
+        <w:t>Aproximadamente 10000 (cuando llega a 8952 usuarios activos).</w:t>
       </w:r>
     </w:p>
     <w:p>
@@ -1915,6 +2858,7 @@
           <w:sz w:val="28"/>
           <w:szCs w:val="28"/>
           <w:u w:val="single"/>
+          <w:lang w:eastAsia="es-ES"/>
         </w:rPr>
         <w:drawing>
           <wp:anchor distT="0" distB="0" distL="114300" distR="114300" simplePos="0" relativeHeight="251664384" behindDoc="0" locked="0" layoutInCell="1" allowOverlap="1" wp14:anchorId="5F62B255" wp14:editId="08ECCD8C">
@@ -1942,7 +2886,7 @@
                     </pic:cNvPicPr>
                   </pic:nvPicPr>
                   <pic:blipFill>
-                    <a:blip r:embed="rId16">
+                    <a:blip r:embed="rId21">
                       <a:extLst>
                         <a:ext uri="{28A0092B-C50C-407E-A947-70E740481C1C}">
                           <a14:useLocalDpi xmlns:a14="http://schemas.microsoft.com/office/drawing/2010/main" val="0"/>
@@ -2070,6 +3014,27 @@
           <w:szCs w:val="36"/>
           <w:u w:val="single"/>
         </w:rPr>
+        <w:br w:type="page"/>
+      </w:r>
+    </w:p>
+    <w:p>
+      <w:pPr>
+        <w:rPr>
+          <w:b/>
+          <w:bCs/>
+          <w:sz w:val="36"/>
+          <w:szCs w:val="36"/>
+          <w:u w:val="single"/>
+        </w:rPr>
+      </w:pPr>
+      <w:r>
+        <w:rPr>
+          <w:b/>
+          <w:bCs/>
+          <w:sz w:val="36"/>
+          <w:szCs w:val="36"/>
+          <w:u w:val="single"/>
+        </w:rPr>
         <w:t>HU-17</w:t>
       </w:r>
     </w:p>
@@ -2100,6 +3065,7 @@
           <w:noProof/>
           <w:sz w:val="28"/>
           <w:szCs w:val="28"/>
+          <w:lang w:eastAsia="es-ES"/>
         </w:rPr>
         <w:drawing>
           <wp:anchor distT="0" distB="0" distL="114300" distR="114300" simplePos="0" relativeHeight="251666432" behindDoc="0" locked="0" layoutInCell="1" allowOverlap="1" wp14:anchorId="164E8571" wp14:editId="18FA5E3F">
@@ -2127,7 +3093,7 @@
                     </pic:cNvPicPr>
                   </pic:nvPicPr>
                   <pic:blipFill>
-                    <a:blip r:embed="rId17">
+                    <a:blip r:embed="rId22">
                       <a:extLst>
                         <a:ext uri="{28A0092B-C50C-407E-A947-70E740481C1C}">
                           <a14:useLocalDpi xmlns:a14="http://schemas.microsoft.com/office/drawing/2010/main" val="0"/>
@@ -2259,56 +3225,21 @@
           <w:sz w:val="28"/>
           <w:szCs w:val="28"/>
         </w:rPr>
-        <w:t>Aproximadamente 10000 (cuando llega a 8</w:t>
-      </w:r>
-      <w:r>
-        <w:rPr>
-          <w:sz w:val="28"/>
-          <w:szCs w:val="28"/>
-        </w:rPr>
-        <w:t>992</w:t>
-      </w:r>
-      <w:r>
-        <w:rPr>
-          <w:sz w:val="28"/>
-          <w:szCs w:val="28"/>
-        </w:rPr>
-        <w:t xml:space="preserve"> usuarios activos).</w:t>
-      </w:r>
-    </w:p>
-    <w:p>
-      <w:pPr>
-        <w:rPr>
-          <w:sz w:val="28"/>
-          <w:szCs w:val="28"/>
-          <w:u w:val="single"/>
-        </w:rPr>
-      </w:pPr>
-    </w:p>
-    <w:p>
-      <w:pPr>
-        <w:rPr>
-          <w:sz w:val="28"/>
-          <w:szCs w:val="28"/>
-          <w:u w:val="single"/>
-        </w:rPr>
-      </w:pPr>
-    </w:p>
-    <w:p>
-      <w:pPr>
-        <w:rPr>
-          <w:sz w:val="28"/>
-          <w:szCs w:val="28"/>
-          <w:u w:val="single"/>
-        </w:rPr>
-      </w:pPr>
-    </w:p>
-    <w:p>
-      <w:pPr>
-        <w:rPr>
-          <w:sz w:val="28"/>
-          <w:szCs w:val="28"/>
-          <w:u w:val="single"/>
+        <w:t>Aproximadamente 10000 (cuando</w:t>
+      </w:r>
+      <w:r>
+        <w:rPr>
+          <w:sz w:val="28"/>
+          <w:szCs w:val="28"/>
+        </w:rPr>
+        <w:t xml:space="preserve"> llega a 8992 usuarios activos)</w:t>
+      </w:r>
+    </w:p>
+    <w:p>
+      <w:pPr>
+        <w:rPr>
+          <w:sz w:val="28"/>
+          <w:szCs w:val="28"/>
         </w:rPr>
       </w:pPr>
     </w:p>
@@ -2358,6 +3289,7 @@
           <w:sz w:val="28"/>
           <w:szCs w:val="28"/>
           <w:u w:val="single"/>
+          <w:lang w:eastAsia="es-ES"/>
         </w:rPr>
         <w:drawing>
           <wp:anchor distT="0" distB="0" distL="114300" distR="114300" simplePos="0" relativeHeight="251665408" behindDoc="0" locked="0" layoutInCell="1" allowOverlap="1" wp14:anchorId="5BE6049D" wp14:editId="6B280038">
@@ -2385,7 +3317,7 @@
                     </pic:cNvPicPr>
                   </pic:nvPicPr>
                   <pic:blipFill>
-                    <a:blip r:embed="rId18">
+                    <a:blip r:embed="rId23">
                       <a:extLst>
                         <a:ext uri="{28A0092B-C50C-407E-A947-70E740481C1C}">
                           <a14:useLocalDpi xmlns:a14="http://schemas.microsoft.com/office/drawing/2010/main" val="0"/>
@@ -2515,6 +3447,28 @@
           <w:u w:val="single"/>
         </w:rPr>
       </w:pPr>
+    </w:p>
+    <w:p>
+      <w:pPr>
+        <w:rPr>
+          <w:b/>
+          <w:bCs/>
+          <w:sz w:val="36"/>
+          <w:szCs w:val="36"/>
+          <w:u w:val="single"/>
+        </w:rPr>
+      </w:pPr>
+    </w:p>
+    <w:p>
+      <w:pPr>
+        <w:rPr>
+          <w:b/>
+          <w:bCs/>
+          <w:sz w:val="36"/>
+          <w:szCs w:val="36"/>
+          <w:u w:val="single"/>
+        </w:rPr>
+      </w:pPr>
       <w:r>
         <w:rPr>
           <w:b/>
@@ -2567,9 +3521,11 @@
       </w:pPr>
       <w:r>
         <w:rPr>
-          <w:sz w:val="28"/>
-          <w:szCs w:val="28"/>
-          <w:u w:val="single"/>
+          <w:noProof/>
+          <w:sz w:val="28"/>
+          <w:szCs w:val="28"/>
+          <w:u w:val="single"/>
+          <w:lang w:eastAsia="es-ES"/>
         </w:rPr>
         <w:drawing>
           <wp:anchor distT="0" distB="0" distL="114300" distR="114300" simplePos="0" relativeHeight="251668480" behindDoc="0" locked="0" layoutInCell="1" allowOverlap="1" wp14:anchorId="46DC5624" wp14:editId="658FAD85">
@@ -2595,7 +3551,7 @@
                     <pic:cNvPicPr/>
                   </pic:nvPicPr>
                   <pic:blipFill>
-                    <a:blip r:embed="rId19">
+                    <a:blip r:embed="rId24">
                       <a:extLst>
                         <a:ext uri="{28A0092B-C50C-407E-A947-70E740481C1C}">
                           <a14:useLocalDpi xmlns:a14="http://schemas.microsoft.com/office/drawing/2010/main" val="0"/>
@@ -2733,15 +3689,6 @@
           <w:u w:val="single"/>
         </w:rPr>
       </w:pPr>
-    </w:p>
-    <w:p>
-      <w:pPr>
-        <w:rPr>
-          <w:sz w:val="28"/>
-          <w:szCs w:val="28"/>
-          <w:u w:val="single"/>
-        </w:rPr>
-      </w:pPr>
       <w:r>
         <w:rPr>
           <w:sz w:val="28"/>
@@ -2780,6 +3727,7 @@
           <w:sz w:val="28"/>
           <w:szCs w:val="28"/>
           <w:u w:val="single"/>
+          <w:lang w:eastAsia="es-ES"/>
         </w:rPr>
         <w:drawing>
           <wp:anchor distT="0" distB="0" distL="114300" distR="114300" simplePos="0" relativeHeight="251667456" behindDoc="0" locked="0" layoutInCell="1" allowOverlap="1" wp14:anchorId="26F5F28B" wp14:editId="6A4C98E0">
@@ -2807,7 +3755,7 @@
                     </pic:cNvPicPr>
                   </pic:nvPicPr>
                   <pic:blipFill>
-                    <a:blip r:embed="rId20">
+                    <a:blip r:embed="rId25">
                       <a:extLst>
                         <a:ext uri="{28A0092B-C50C-407E-A947-70E740481C1C}">
                           <a14:useLocalDpi xmlns:a14="http://schemas.microsoft.com/office/drawing/2010/main" val="0"/>
@@ -2920,6 +3868,33 @@
     <w:p>
       <w:pPr>
         <w:rPr>
+          <w:sz w:val="28"/>
+          <w:szCs w:val="28"/>
+          <w:u w:val="single"/>
+        </w:rPr>
+      </w:pPr>
+    </w:p>
+    <w:p>
+      <w:pPr>
+        <w:rPr>
+          <w:sz w:val="28"/>
+          <w:szCs w:val="28"/>
+          <w:u w:val="single"/>
+        </w:rPr>
+      </w:pPr>
+    </w:p>
+    <w:p>
+      <w:pPr>
+        <w:rPr>
+          <w:sz w:val="28"/>
+          <w:szCs w:val="28"/>
+          <w:u w:val="single"/>
+        </w:rPr>
+      </w:pPr>
+    </w:p>
+    <w:p>
+      <w:pPr>
+        <w:rPr>
           <w:b/>
           <w:bCs/>
           <w:sz w:val="36"/>
@@ -2989,9 +3964,11 @@
       </w:pPr>
       <w:r>
         <w:rPr>
-          <w:sz w:val="28"/>
-          <w:szCs w:val="28"/>
-          <w:u w:val="single"/>
+          <w:noProof/>
+          <w:sz w:val="28"/>
+          <w:szCs w:val="28"/>
+          <w:u w:val="single"/>
+          <w:lang w:eastAsia="es-ES"/>
         </w:rPr>
         <w:drawing>
           <wp:anchor distT="0" distB="0" distL="114300" distR="114300" simplePos="0" relativeHeight="251670528" behindDoc="0" locked="0" layoutInCell="1" allowOverlap="1" wp14:anchorId="73D9A003" wp14:editId="1A37F581">
@@ -3017,7 +3994,7 @@
                     <pic:cNvPicPr/>
                   </pic:nvPicPr>
                   <pic:blipFill>
-                    <a:blip r:embed="rId21">
+                    <a:blip r:embed="rId26">
                       <a:extLst>
                         <a:ext uri="{28A0092B-C50C-407E-A947-70E740481C1C}">
                           <a14:useLocalDpi xmlns:a14="http://schemas.microsoft.com/office/drawing/2010/main" val="0"/>
@@ -3224,6 +4201,7 @@
           <w:sz w:val="28"/>
           <w:szCs w:val="28"/>
           <w:u w:val="single"/>
+          <w:lang w:eastAsia="es-ES"/>
         </w:rPr>
         <w:drawing>
           <wp:anchor distT="0" distB="0" distL="114300" distR="114300" simplePos="0" relativeHeight="251669504" behindDoc="0" locked="0" layoutInCell="1" allowOverlap="1" wp14:anchorId="3D0DC9DA" wp14:editId="3ED21ACE">
@@ -3251,7 +4229,7 @@
                     </pic:cNvPicPr>
                   </pic:nvPicPr>
                   <pic:blipFill>
-                    <a:blip r:embed="rId22">
+                    <a:blip r:embed="rId27">
                       <a:extLst>
                         <a:ext uri="{28A0092B-C50C-407E-A947-70E740481C1C}">
                           <a14:useLocalDpi xmlns:a14="http://schemas.microsoft.com/office/drawing/2010/main" val="0"/>
@@ -3297,6 +4275,234 @@
           <w:u w:val="single"/>
         </w:rPr>
       </w:pPr>
+      <w:r>
+        <w:rPr>
+          <w:sz w:val="28"/>
+          <w:szCs w:val="28"/>
+          <w:u w:val="single"/>
+        </w:rPr>
+        <w:br w:type="page"/>
+      </w:r>
+    </w:p>
+    <w:p>
+      <w:pPr>
+        <w:rPr>
+          <w:b/>
+          <w:bCs/>
+          <w:sz w:val="36"/>
+          <w:szCs w:val="36"/>
+          <w:u w:val="single"/>
+        </w:rPr>
+      </w:pPr>
+      <w:r>
+        <w:rPr>
+          <w:b/>
+          <w:bCs/>
+          <w:sz w:val="36"/>
+          <w:szCs w:val="36"/>
+          <w:u w:val="single"/>
+        </w:rPr>
+        <w:t>HU-0</w:t>
+      </w:r>
+      <w:r>
+        <w:rPr>
+          <w:b/>
+          <w:bCs/>
+          <w:sz w:val="36"/>
+          <w:szCs w:val="36"/>
+          <w:u w:val="single"/>
+        </w:rPr>
+        <w:t>25</w:t>
+      </w:r>
+      <w:r>
+        <w:rPr>
+          <w:b/>
+          <w:bCs/>
+          <w:sz w:val="36"/>
+          <w:szCs w:val="36"/>
+          <w:u w:val="single"/>
+        </w:rPr>
+        <w:pict>
+          <v:shape id="_x0000_i1026" type="#_x0000_t75" style="width:425.35pt;height:228.65pt">
+            <v:imagedata r:id="rId28" o:title="HU007 CUELLO BOTELLA"/>
+          </v:shape>
+        </w:pict>
+      </w:r>
+    </w:p>
+    <w:p>
+      <w:pPr>
+        <w:rPr>
+          <w:sz w:val="28"/>
+          <w:szCs w:val="28"/>
+          <w:u w:val="single"/>
+        </w:rPr>
+      </w:pPr>
+      <w:r>
+        <w:rPr>
+          <w:sz w:val="28"/>
+          <w:szCs w:val="28"/>
+          <w:u w:val="single"/>
+        </w:rPr>
+        <w:t>Máximo nº de usuarios que soporta:</w:t>
+      </w:r>
+      <w:r>
+        <w:rPr>
+          <w:sz w:val="28"/>
+          <w:szCs w:val="28"/>
+          <w:u w:val="single"/>
+        </w:rPr>
+        <w:t xml:space="preserve"> </w:t>
+      </w:r>
+      <w:r>
+        <w:rPr>
+          <w:sz w:val="28"/>
+          <w:szCs w:val="28"/>
+        </w:rPr>
+        <w:t>1989</w:t>
+      </w:r>
+    </w:p>
+    <w:p>
+      <w:pPr>
+        <w:rPr>
+          <w:sz w:val="28"/>
+          <w:szCs w:val="28"/>
+          <w:u w:val="single"/>
+        </w:rPr>
+      </w:pPr>
+    </w:p>
+    <w:p>
+      <w:pPr>
+        <w:rPr>
+          <w:sz w:val="28"/>
+          <w:szCs w:val="28"/>
+          <w:u w:val="single"/>
+        </w:rPr>
+      </w:pPr>
+      <w:r>
+        <w:rPr>
+          <w:noProof/>
+          <w:sz w:val="28"/>
+          <w:szCs w:val="28"/>
+          <w:u w:val="single"/>
+          <w:lang w:eastAsia="es-ES"/>
+        </w:rPr>
+        <w:drawing>
+          <wp:inline distT="0" distB="0" distL="0" distR="0" wp14:anchorId="15C1DC32" wp14:editId="49291E50">
+            <wp:extent cx="5394960" cy="2164080"/>
+            <wp:effectExtent l="0" t="0" r="0" b="7620"/>
+            <wp:docPr id="22" name="Imagen 22" descr="C:\Users\usuario\AppData\Local\Microsoft\Windows\INetCache\Content.Word\Captura1.png"/>
+            <wp:cNvGraphicFramePr>
+              <a:graphicFrameLocks xmlns:a="http://schemas.openxmlformats.org/drawingml/2006/main" noChangeAspect="1"/>
+            </wp:cNvGraphicFramePr>
+            <a:graphic xmlns:a="http://schemas.openxmlformats.org/drawingml/2006/main">
+              <a:graphicData uri="http://schemas.openxmlformats.org/drawingml/2006/picture">
+                <pic:pic xmlns:pic="http://schemas.openxmlformats.org/drawingml/2006/picture">
+                  <pic:nvPicPr>
+                    <pic:cNvPr id="0" name="Picture 5" descr="C:\Users\usuario\AppData\Local\Microsoft\Windows\INetCache\Content.Word\Captura1.png"/>
+                    <pic:cNvPicPr>
+                      <a:picLocks noChangeAspect="1" noChangeArrowheads="1"/>
+                    </pic:cNvPicPr>
+                  </pic:nvPicPr>
+                  <pic:blipFill>
+                    <a:blip r:embed="rId29" cstate="print">
+                      <a:extLst>
+                        <a:ext uri="{28A0092B-C50C-407E-A947-70E740481C1C}">
+                          <a14:useLocalDpi xmlns:a14="http://schemas.microsoft.com/office/drawing/2010/main" val="0"/>
+                        </a:ext>
+                      </a:extLst>
+                    </a:blip>
+                    <a:srcRect/>
+                    <a:stretch>
+                      <a:fillRect/>
+                    </a:stretch>
+                  </pic:blipFill>
+                  <pic:spPr bwMode="auto">
+                    <a:xfrm>
+                      <a:off x="0" y="0"/>
+                      <a:ext cx="5394960" cy="2164080"/>
+                    </a:xfrm>
+                    <a:prstGeom prst="rect">
+                      <a:avLst/>
+                    </a:prstGeom>
+                    <a:noFill/>
+                    <a:ln>
+                      <a:noFill/>
+                    </a:ln>
+                  </pic:spPr>
+                </pic:pic>
+              </a:graphicData>
+            </a:graphic>
+          </wp:inline>
+        </w:drawing>
+      </w:r>
+    </w:p>
+    <w:p>
+      <w:pPr>
+        <w:rPr>
+          <w:sz w:val="28"/>
+          <w:szCs w:val="28"/>
+          <w:u w:val="single"/>
+        </w:rPr>
+      </w:pPr>
+    </w:p>
+    <w:p>
+      <w:pPr>
+        <w:rPr>
+          <w:sz w:val="28"/>
+          <w:szCs w:val="28"/>
+        </w:rPr>
+      </w:pPr>
+      <w:r>
+        <w:rPr>
+          <w:sz w:val="28"/>
+          <w:szCs w:val="28"/>
+          <w:u w:val="single"/>
+        </w:rPr>
+        <w:t>Mínimo nº de usuarios para que falle:</w:t>
+      </w:r>
+      <w:r>
+        <w:rPr>
+          <w:sz w:val="28"/>
+          <w:szCs w:val="28"/>
+          <w:u w:val="single"/>
+        </w:rPr>
+        <w:t xml:space="preserve"> </w:t>
+      </w:r>
+      <w:r>
+        <w:rPr>
+          <w:sz w:val="28"/>
+          <w:szCs w:val="28"/>
+        </w:rPr>
+        <w:t>Aproximadamente 2000 (cuando llega a 1990 usuarios activos).</w:t>
+      </w:r>
+    </w:p>
+    <w:p>
+      <w:pPr>
+        <w:rPr>
+          <w:sz w:val="28"/>
+          <w:szCs w:val="28"/>
+          <w:u w:val="single"/>
+        </w:rPr>
+      </w:pPr>
+      <w:r>
+        <w:rPr>
+          <w:sz w:val="28"/>
+          <w:szCs w:val="28"/>
+          <w:u w:val="single"/>
+        </w:rPr>
+        <w:t>Cuello de botella:</w:t>
+      </w:r>
+    </w:p>
+    <w:p>
+      <w:pPr>
+        <w:rPr>
+          <w:b/>
+          <w:bCs/>
+          <w:sz w:val="36"/>
+          <w:szCs w:val="36"/>
+          <w:u w:val="single"/>
+        </w:rPr>
+      </w:pPr>
     </w:p>
     <w:sectPr>
       <w:pgSz w:w="11906" w:h="16838"/>
@@ -3309,7 +4515,7 @@
 </file>
 
 <file path=word/styles.xml><?xml version="1.0" encoding="utf-8"?>
-<w:styles xmlns:mc="http://schemas.openxmlformats.org/markup-compatibility/2006" xmlns:r="http://schemas.openxmlformats.org/officeDocument/2006/relationships" xmlns:w="http://schemas.openxmlformats.org/wordprocessingml/2006/main" xmlns:w14="http://schemas.microsoft.com/office/word/2010/wordml" xmlns:w15="http://schemas.microsoft.com/office/word/2012/wordml" xmlns:w16cex="http://schemas.microsoft.com/office/word/2018/wordml/cex" xmlns:w16cid="http://schemas.microsoft.com/office/word/2016/wordml/cid" xmlns:w16="http://schemas.microsoft.com/office/word/2018/wordml" xmlns:w16se="http://schemas.microsoft.com/office/word/2015/wordml/symex" mc:Ignorable="w14 w15 w16se w16cid w16 w16cex">
+<w:styles xmlns:mc="http://schemas.openxmlformats.org/markup-compatibility/2006" xmlns:r="http://schemas.openxmlformats.org/officeDocument/2006/relationships" xmlns:w="http://schemas.openxmlformats.org/wordprocessingml/2006/main" xmlns:w14="http://schemas.microsoft.com/office/word/2010/wordml" mc:Ignorable="w14">
   <w:docDefaults>
     <w:rPrDefault>
       <w:rPr>
@@ -3325,383 +4531,144 @@
       </w:pPr>
     </w:pPrDefault>
   </w:docDefaults>
-  <w:latentStyles w:defLockedState="0" w:defUIPriority="99" w:defSemiHidden="0" w:defUnhideWhenUsed="0" w:defQFormat="0" w:count="376">
-    <w:lsdException w:name="Normal" w:uiPriority="0" w:qFormat="1"/>
-    <w:lsdException w:name="heading 1" w:uiPriority="9" w:qFormat="1"/>
-    <w:lsdException w:name="heading 2" w:semiHidden="1" w:uiPriority="9" w:unhideWhenUsed="1" w:qFormat="1"/>
-    <w:lsdException w:name="heading 3" w:semiHidden="1" w:uiPriority="9" w:unhideWhenUsed="1" w:qFormat="1"/>
-    <w:lsdException w:name="heading 4" w:semiHidden="1" w:uiPriority="9" w:unhideWhenUsed="1" w:qFormat="1"/>
-    <w:lsdException w:name="heading 5" w:semiHidden="1" w:uiPriority="9" w:unhideWhenUsed="1" w:qFormat="1"/>
-    <w:lsdException w:name="heading 6" w:semiHidden="1" w:uiPriority="9" w:unhideWhenUsed="1" w:qFormat="1"/>
-    <w:lsdException w:name="heading 7" w:semiHidden="1" w:uiPriority="9" w:unhideWhenUsed="1" w:qFormat="1"/>
-    <w:lsdException w:name="heading 8" w:semiHidden="1" w:uiPriority="9" w:unhideWhenUsed="1" w:qFormat="1"/>
-    <w:lsdException w:name="heading 9" w:semiHidden="1" w:uiPriority="9" w:unhideWhenUsed="1" w:qFormat="1"/>
-    <w:lsdException w:name="index 1" w:semiHidden="1" w:unhideWhenUsed="1"/>
-    <w:lsdException w:name="index 2" w:semiHidden="1" w:unhideWhenUsed="1"/>
-    <w:lsdException w:name="index 3" w:semiHidden="1" w:unhideWhenUsed="1"/>
-    <w:lsdException w:name="index 4" w:semiHidden="1" w:unhideWhenUsed="1"/>
-    <w:lsdException w:name="index 5" w:semiHidden="1" w:unhideWhenUsed="1"/>
-    <w:lsdException w:name="index 6" w:semiHidden="1" w:unhideWhenUsed="1"/>
-    <w:lsdException w:name="index 7" w:semiHidden="1" w:unhideWhenUsed="1"/>
-    <w:lsdException w:name="index 8" w:semiHidden="1" w:unhideWhenUsed="1"/>
-    <w:lsdException w:name="index 9" w:semiHidden="1" w:unhideWhenUsed="1"/>
-    <w:lsdException w:name="toc 1" w:semiHidden="1" w:uiPriority="39" w:unhideWhenUsed="1"/>
-    <w:lsdException w:name="toc 2" w:semiHidden="1" w:uiPriority="39" w:unhideWhenUsed="1"/>
-    <w:lsdException w:name="toc 3" w:semiHidden="1" w:uiPriority="39" w:unhideWhenUsed="1"/>
-    <w:lsdException w:name="toc 4" w:semiHidden="1" w:uiPriority="39" w:unhideWhenUsed="1"/>
-    <w:lsdException w:name="toc 5" w:semiHidden="1" w:uiPriority="39" w:unhideWhenUsed="1"/>
-    <w:lsdException w:name="toc 6" w:semiHidden="1" w:uiPriority="39" w:unhideWhenUsed="1"/>
-    <w:lsdException w:name="toc 7" w:semiHidden="1" w:uiPriority="39" w:unhideWhenUsed="1"/>
-    <w:lsdException w:name="toc 8" w:semiHidden="1" w:uiPriority="39" w:unhideWhenUsed="1"/>
-    <w:lsdException w:name="toc 9" w:semiHidden="1" w:uiPriority="39" w:unhideWhenUsed="1"/>
-    <w:lsdException w:name="Normal Indent" w:semiHidden="1" w:unhideWhenUsed="1"/>
-    <w:lsdException w:name="footnote text" w:semiHidden="1" w:unhideWhenUsed="1"/>
-    <w:lsdException w:name="annotation text" w:semiHidden="1" w:unhideWhenUsed="1"/>
-    <w:lsdException w:name="header" w:semiHidden="1" w:unhideWhenUsed="1"/>
-    <w:lsdException w:name="footer" w:semiHidden="1" w:unhideWhenUsed="1"/>
-    <w:lsdException w:name="index heading" w:semiHidden="1" w:unhideWhenUsed="1"/>
-    <w:lsdException w:name="caption" w:semiHidden="1" w:uiPriority="35" w:unhideWhenUsed="1" w:qFormat="1"/>
-    <w:lsdException w:name="table of figures" w:semiHidden="1" w:unhideWhenUsed="1"/>
-    <w:lsdException w:name="envelope address" w:semiHidden="1" w:unhideWhenUsed="1"/>
-    <w:lsdException w:name="envelope return" w:semiHidden="1" w:unhideWhenUsed="1"/>
-    <w:lsdException w:name="footnote reference" w:semiHidden="1" w:unhideWhenUsed="1"/>
-    <w:lsdException w:name="annotation reference" w:semiHidden="1" w:unhideWhenUsed="1"/>
-    <w:lsdException w:name="line number" w:semiHidden="1" w:unhideWhenUsed="1"/>
-    <w:lsdException w:name="page number" w:semiHidden="1" w:unhideWhenUsed="1"/>
-    <w:lsdException w:name="endnote reference" w:semiHidden="1" w:unhideWhenUsed="1"/>
-    <w:lsdException w:name="endnote text" w:semiHidden="1" w:unhideWhenUsed="1"/>
-    <w:lsdException w:name="table of authorities" w:semiHidden="1" w:unhideWhenUsed="1"/>
-    <w:lsdException w:name="macro" w:semiHidden="1" w:unhideWhenUsed="1"/>
-    <w:lsdException w:name="toa heading" w:semiHidden="1" w:unhideWhenUsed="1"/>
-    <w:lsdException w:name="List" w:semiHidden="1" w:unhideWhenUsed="1"/>
-    <w:lsdException w:name="List Bullet" w:semiHidden="1" w:unhideWhenUsed="1"/>
-    <w:lsdException w:name="List Number" w:semiHidden="1" w:unhideWhenUsed="1"/>
-    <w:lsdException w:name="List 2" w:semiHidden="1" w:unhideWhenUsed="1"/>
-    <w:lsdException w:name="List 3" w:semiHidden="1" w:unhideWhenUsed="1"/>
-    <w:lsdException w:name="List 4" w:semiHidden="1" w:unhideWhenUsed="1"/>
-    <w:lsdException w:name="List 5" w:semiHidden="1" w:unhideWhenUsed="1"/>
-    <w:lsdException w:name="List Bullet 2" w:semiHidden="1" w:unhideWhenUsed="1"/>
-    <w:lsdException w:name="List Bullet 3" w:semiHidden="1" w:unhideWhenUsed="1"/>
-    <w:lsdException w:name="List Bullet 4" w:semiHidden="1" w:unhideWhenUsed="1"/>
-    <w:lsdException w:name="List Bullet 5" w:semiHidden="1" w:unhideWhenUsed="1"/>
-    <w:lsdException w:name="List Number 2" w:semiHidden="1" w:unhideWhenUsed="1"/>
-    <w:lsdException w:name="List Number 3" w:semiHidden="1" w:unhideWhenUsed="1"/>
-    <w:lsdException w:name="List Number 4" w:semiHidden="1" w:unhideWhenUsed="1"/>
-    <w:lsdException w:name="List Number 5" w:semiHidden="1" w:unhideWhenUsed="1"/>
-    <w:lsdException w:name="Title" w:uiPriority="10" w:qFormat="1"/>
-    <w:lsdException w:name="Closing" w:semiHidden="1" w:unhideWhenUsed="1"/>
-    <w:lsdException w:name="Signature" w:semiHidden="1" w:unhideWhenUsed="1"/>
-    <w:lsdException w:name="Default Paragraph Font" w:semiHidden="1" w:uiPriority="1" w:unhideWhenUsed="1"/>
-    <w:lsdException w:name="Body Text" w:semiHidden="1" w:unhideWhenUsed="1"/>
-    <w:lsdException w:name="Body Text Indent" w:semiHidden="1" w:unhideWhenUsed="1"/>
-    <w:lsdException w:name="List Continue" w:semiHidden="1" w:unhideWhenUsed="1"/>
-    <w:lsdException w:name="List Continue 2" w:semiHidden="1" w:unhideWhenUsed="1"/>
-    <w:lsdException w:name="List Continue 3" w:semiHidden="1" w:unhideWhenUsed="1"/>
-    <w:lsdException w:name="List Continue 4" w:semiHidden="1" w:unhideWhenUsed="1"/>
-    <w:lsdException w:name="List Continue 5" w:semiHidden="1" w:unhideWhenUsed="1"/>
-    <w:lsdException w:name="Message Header" w:semiHidden="1" w:unhideWhenUsed="1"/>
-    <w:lsdException w:name="Subtitle" w:uiPriority="11" w:qFormat="1"/>
-    <w:lsdException w:name="Salutation" w:semiHidden="1" w:unhideWhenUsed="1"/>
-    <w:lsdException w:name="Date" w:semiHidden="1" w:unhideWhenUsed="1"/>
-    <w:lsdException w:name="Body Text First Indent" w:semiHidden="1" w:unhideWhenUsed="1"/>
-    <w:lsdException w:name="Body Text First Indent 2" w:semiHidden="1" w:unhideWhenUsed="1"/>
-    <w:lsdException w:name="Note Heading" w:semiHidden="1" w:unhideWhenUsed="1"/>
-    <w:lsdException w:name="Body Text 2" w:semiHidden="1" w:unhideWhenUsed="1"/>
-    <w:lsdException w:name="Body Text 3" w:semiHidden="1" w:unhideWhenUsed="1"/>
-    <w:lsdException w:name="Body Text Indent 2" w:semiHidden="1" w:unhideWhenUsed="1"/>
-    <w:lsdException w:name="Body Text Indent 3" w:semiHidden="1" w:unhideWhenUsed="1"/>
-    <w:lsdException w:name="Block Text" w:semiHidden="1" w:unhideWhenUsed="1"/>
-    <w:lsdException w:name="Hyperlink" w:semiHidden="1" w:unhideWhenUsed="1"/>
-    <w:lsdException w:name="FollowedHyperlink" w:semiHidden="1" w:unhideWhenUsed="1"/>
-    <w:lsdException w:name="Strong" w:uiPriority="22" w:qFormat="1"/>
-    <w:lsdException w:name="Emphasis" w:uiPriority="20" w:qFormat="1"/>
-    <w:lsdException w:name="Document Map" w:semiHidden="1" w:unhideWhenUsed="1"/>
-    <w:lsdException w:name="Plain Text" w:semiHidden="1" w:unhideWhenUsed="1"/>
-    <w:lsdException w:name="E-mail Signature" w:semiHidden="1" w:unhideWhenUsed="1"/>
-    <w:lsdException w:name="HTML Top of Form" w:semiHidden="1" w:unhideWhenUsed="1"/>
-    <w:lsdException w:name="HTML Bottom of Form" w:semiHidden="1" w:unhideWhenUsed="1"/>
-    <w:lsdException w:name="Normal (Web)" w:semiHidden="1" w:unhideWhenUsed="1"/>
-    <w:lsdException w:name="HTML Acronym" w:semiHidden="1" w:unhideWhenUsed="1"/>
-    <w:lsdException w:name="HTML Address" w:semiHidden="1" w:unhideWhenUsed="1"/>
-    <w:lsdException w:name="HTML Cite" w:semiHidden="1" w:unhideWhenUsed="1"/>
-    <w:lsdException w:name="HTML Code" w:semiHidden="1" w:unhideWhenUsed="1"/>
-    <w:lsdException w:name="HTML Definition" w:semiHidden="1" w:unhideWhenUsed="1"/>
-    <w:lsdException w:name="HTML Keyboard" w:semiHidden="1" w:unhideWhenUsed="1"/>
-    <w:lsdException w:name="HTML Preformatted" w:semiHidden="1" w:unhideWhenUsed="1"/>
-    <w:lsdException w:name="HTML Sample" w:semiHidden="1" w:unhideWhenUsed="1"/>
-    <w:lsdException w:name="HTML Typewriter" w:semiHidden="1" w:unhideWhenUsed="1"/>
-    <w:lsdException w:name="HTML Variable" w:semiHidden="1" w:unhideWhenUsed="1"/>
-    <w:lsdException w:name="Normal Table" w:semiHidden="1" w:unhideWhenUsed="1"/>
-    <w:lsdException w:name="annotation subject" w:semiHidden="1" w:unhideWhenUsed="1"/>
-    <w:lsdException w:name="No List" w:semiHidden="1" w:unhideWhenUsed="1"/>
-    <w:lsdException w:name="Outline List 1" w:semiHidden="1" w:unhideWhenUsed="1"/>
-    <w:lsdException w:name="Outline List 2" w:semiHidden="1" w:unhideWhenUsed="1"/>
-    <w:lsdException w:name="Outline List 3" w:semiHidden="1" w:unhideWhenUsed="1"/>
-    <w:lsdException w:name="Table Simple 1" w:semiHidden="1" w:unhideWhenUsed="1"/>
-    <w:lsdException w:name="Table Simple 2" w:semiHidden="1" w:unhideWhenUsed="1"/>
-    <w:lsdException w:name="Table Simple 3" w:semiHidden="1" w:unhideWhenUsed="1"/>
-    <w:lsdException w:name="Table Classic 1" w:semiHidden="1" w:unhideWhenUsed="1"/>
-    <w:lsdException w:name="Table Classic 2" w:semiHidden="1" w:unhideWhenUsed="1"/>
-    <w:lsdException w:name="Table Classic 3" w:semiHidden="1" w:unhideWhenUsed="1"/>
-    <w:lsdException w:name="Table Classic 4" w:semiHidden="1" w:unhideWhenUsed="1"/>
-    <w:lsdException w:name="Table Colorful 1" w:semiHidden="1" w:unhideWhenUsed="1"/>
-    <w:lsdException w:name="Table Colorful 2" w:semiHidden="1" w:unhideWhenUsed="1"/>
-    <w:lsdException w:name="Table Colorful 3" w:semiHidden="1" w:unhideWhenUsed="1"/>
-    <w:lsdException w:name="Table Columns 1" w:semiHidden="1" w:unhideWhenUsed="1"/>
-    <w:lsdException w:name="Table Columns 2" w:semiHidden="1" w:unhideWhenUsed="1"/>
-    <w:lsdException w:name="Table Columns 3" w:semiHidden="1" w:unhideWhenUsed="1"/>
-    <w:lsdException w:name="Table Columns 4" w:semiHidden="1" w:unhideWhenUsed="1"/>
-    <w:lsdException w:name="Table Columns 5" w:semiHidden="1" w:unhideWhenUsed="1"/>
-    <w:lsdException w:name="Table Grid 1" w:semiHidden="1" w:unhideWhenUsed="1"/>
-    <w:lsdException w:name="Table Grid 2" w:semiHidden="1" w:unhideWhenUsed="1"/>
-    <w:lsdException w:name="Table Grid 3" w:semiHidden="1" w:unhideWhenUsed="1"/>
-    <w:lsdException w:name="Table Grid 4" w:semiHidden="1" w:unhideWhenUsed="1"/>
-    <w:lsdException w:name="Table Grid 5" w:semiHidden="1" w:unhideWhenUsed="1"/>
-    <w:lsdException w:name="Table Grid 6" w:semiHidden="1" w:unhideWhenUsed="1"/>
-    <w:lsdException w:name="Table Grid 7" w:semiHidden="1" w:unhideWhenUsed="1"/>
-    <w:lsdException w:name="Table Grid 8" w:semiHidden="1" w:unhideWhenUsed="1"/>
-    <w:lsdException w:name="Table List 1" w:semiHidden="1" w:unhideWhenUsed="1"/>
-    <w:lsdException w:name="Table List 2" w:semiHidden="1" w:unhideWhenUsed="1"/>
-    <w:lsdException w:name="Table List 3" w:semiHidden="1" w:unhideWhenUsed="1"/>
-    <w:lsdException w:name="Table List 4" w:semiHidden="1" w:unhideWhenUsed="1"/>
-    <w:lsdException w:name="Table List 5" w:semiHidden="1" w:unhideWhenUsed="1"/>
-    <w:lsdException w:name="Table List 6" w:semiHidden="1" w:unhideWhenUsed="1"/>
-    <w:lsdException w:name="Table List 7" w:semiHidden="1" w:unhideWhenUsed="1"/>
-    <w:lsdException w:name="Table List 8" w:semiHidden="1" w:unhideWhenUsed="1"/>
-    <w:lsdException w:name="Table 3D effects 1" w:semiHidden="1" w:unhideWhenUsed="1"/>
-    <w:lsdException w:name="Table 3D effects 2" w:semiHidden="1" w:unhideWhenUsed="1"/>
-    <w:lsdException w:name="Table 3D effects 3" w:semiHidden="1" w:unhideWhenUsed="1"/>
-    <w:lsdException w:name="Table Contemporary" w:semiHidden="1" w:unhideWhenUsed="1"/>
-    <w:lsdException w:name="Table Elegant" w:semiHidden="1" w:unhideWhenUsed="1"/>
-    <w:lsdException w:name="Table Professional" w:semiHidden="1" w:unhideWhenUsed="1"/>
-    <w:lsdException w:name="Table Subtle 1" w:semiHidden="1" w:unhideWhenUsed="1"/>
-    <w:lsdException w:name="Table Subtle 2" w:semiHidden="1" w:unhideWhenUsed="1"/>
-    <w:lsdException w:name="Table Web 1" w:semiHidden="1" w:unhideWhenUsed="1"/>
-    <w:lsdException w:name="Table Web 2" w:semiHidden="1" w:unhideWhenUsed="1"/>
-    <w:lsdException w:name="Table Web 3" w:semiHidden="1" w:unhideWhenUsed="1"/>
-    <w:lsdException w:name="Balloon Text" w:semiHidden="1" w:unhideWhenUsed="1"/>
-    <w:lsdException w:name="Table Grid" w:uiPriority="39"/>
-    <w:lsdException w:name="Table Theme" w:semiHidden="1" w:unhideWhenUsed="1"/>
-    <w:lsdException w:name="Placeholder Text" w:semiHidden="1"/>
-    <w:lsdException w:name="No Spacing" w:uiPriority="1" w:qFormat="1"/>
-    <w:lsdException w:name="Light Shading" w:uiPriority="60"/>
-    <w:lsdException w:name="Light List" w:uiPriority="61"/>
-    <w:lsdException w:name="Light Grid" w:uiPriority="62"/>
-    <w:lsdException w:name="Medium Shading 1" w:uiPriority="63"/>
-    <w:lsdException w:name="Medium Shading 2" w:uiPriority="64"/>
-    <w:lsdException w:name="Medium List 1" w:uiPriority="65"/>
-    <w:lsdException w:name="Medium List 2" w:uiPriority="66"/>
-    <w:lsdException w:name="Medium Grid 1" w:uiPriority="67"/>
-    <w:lsdException w:name="Medium Grid 2" w:uiPriority="68"/>
-    <w:lsdException w:name="Medium Grid 3" w:uiPriority="69"/>
-    <w:lsdException w:name="Dark List" w:uiPriority="70"/>
-    <w:lsdException w:name="Colorful Shading" w:uiPriority="71"/>
-    <w:lsdException w:name="Colorful List" w:uiPriority="72"/>
-    <w:lsdException w:name="Colorful Grid" w:uiPriority="73"/>
-    <w:lsdException w:name="Light Shading Accent 1" w:uiPriority="60"/>
-    <w:lsdException w:name="Light List Accent 1" w:uiPriority="61"/>
-    <w:lsdException w:name="Light Grid Accent 1" w:uiPriority="62"/>
-    <w:lsdException w:name="Medium Shading 1 Accent 1" w:uiPriority="63"/>
-    <w:lsdException w:name="Medium Shading 2 Accent 1" w:uiPriority="64"/>
-    <w:lsdException w:name="Medium List 1 Accent 1" w:uiPriority="65"/>
-    <w:lsdException w:name="Revision" w:semiHidden="1"/>
-    <w:lsdException w:name="List Paragraph" w:uiPriority="34" w:qFormat="1"/>
-    <w:lsdException w:name="Quote" w:uiPriority="29" w:qFormat="1"/>
-    <w:lsdException w:name="Intense Quote" w:uiPriority="30" w:qFormat="1"/>
-    <w:lsdException w:name="Medium List 2 Accent 1" w:uiPriority="66"/>
-    <w:lsdException w:name="Medium Grid 1 Accent 1" w:uiPriority="67"/>
-    <w:lsdException w:name="Medium Grid 2 Accent 1" w:uiPriority="68"/>
-    <w:lsdException w:name="Medium Grid 3 Accent 1" w:uiPriority="69"/>
-    <w:lsdException w:name="Dark List Accent 1" w:uiPriority="70"/>
-    <w:lsdException w:name="Colorful Shading Accent 1" w:uiPriority="71"/>
-    <w:lsdException w:name="Colorful List Accent 1" w:uiPriority="72"/>
-    <w:lsdException w:name="Colorful Grid Accent 1" w:uiPriority="73"/>
-    <w:lsdException w:name="Light Shading Accent 2" w:uiPriority="60"/>
-    <w:lsdException w:name="Light List Accent 2" w:uiPriority="61"/>
-    <w:lsdException w:name="Light Grid Accent 2" w:uiPriority="62"/>
-    <w:lsdException w:name="Medium Shading 1 Accent 2" w:uiPriority="63"/>
-    <w:lsdException w:name="Medium Shading 2 Accent 2" w:uiPriority="64"/>
-    <w:lsdException w:name="Medium List 1 Accent 2" w:uiPriority="65"/>
-    <w:lsdException w:name="Medium List 2 Accent 2" w:uiPriority="66"/>
-    <w:lsdException w:name="Medium Grid 1 Accent 2" w:uiPriority="67"/>
-    <w:lsdException w:name="Medium Grid 2 Accent 2" w:uiPriority="68"/>
-    <w:lsdException w:name="Medium Grid 3 Accent 2" w:uiPriority="69"/>
-    <w:lsdException w:name="Dark List Accent 2" w:uiPriority="70"/>
-    <w:lsdException w:name="Colorful Shading Accent 2" w:uiPriority="71"/>
-    <w:lsdException w:name="Colorful List Accent 2" w:uiPriority="72"/>
-    <w:lsdException w:name="Colorful Grid Accent 2" w:uiPriority="73"/>
-    <w:lsdException w:name="Light Shading Accent 3" w:uiPriority="60"/>
-    <w:lsdException w:name="Light List Accent 3" w:uiPriority="61"/>
-    <w:lsdException w:name="Light Grid Accent 3" w:uiPriority="62"/>
-    <w:lsdException w:name="Medium Shading 1 Accent 3" w:uiPriority="63"/>
-    <w:lsdException w:name="Medium Shading 2 Accent 3" w:uiPriority="64"/>
-    <w:lsdException w:name="Medium List 1 Accent 3" w:uiPriority="65"/>
-    <w:lsdException w:name="Medium List 2 Accent 3" w:uiPriority="66"/>
-    <w:lsdException w:name="Medium Grid 1 Accent 3" w:uiPriority="67"/>
-    <w:lsdException w:name="Medium Grid 2 Accent 3" w:uiPriority="68"/>
-    <w:lsdException w:name="Medium Grid 3 Accent 3" w:uiPriority="69"/>
-    <w:lsdException w:name="Dark List Accent 3" w:uiPriority="70"/>
-    <w:lsdException w:name="Colorful Shading Accent 3" w:uiPriority="71"/>
-    <w:lsdException w:name="Colorful List Accent 3" w:uiPriority="72"/>
-    <w:lsdException w:name="Colorful Grid Accent 3" w:uiPriority="73"/>
-    <w:lsdException w:name="Light Shading Accent 4" w:uiPriority="60"/>
-    <w:lsdException w:name="Light List Accent 4" w:uiPriority="61"/>
-    <w:lsdException w:name="Light Grid Accent 4" w:uiPriority="62"/>
-    <w:lsdException w:name="Medium Shading 1 Accent 4" w:uiPriority="63"/>
-    <w:lsdException w:name="Medium Shading 2 Accent 4" w:uiPriority="64"/>
-    <w:lsdException w:name="Medium List 1 Accent 4" w:uiPriority="65"/>
-    <w:lsdException w:name="Medium List 2 Accent 4" w:uiPriority="66"/>
-    <w:lsdException w:name="Medium Grid 1 Accent 4" w:uiPriority="67"/>
-    <w:lsdException w:name="Medium Grid 2 Accent 4" w:uiPriority="68"/>
-    <w:lsdException w:name="Medium Grid 3 Accent 4" w:uiPriority="69"/>
-    <w:lsdException w:name="Dark List Accent 4" w:uiPriority="70"/>
-    <w:lsdException w:name="Colorful Shading Accent 4" w:uiPriority="71"/>
-    <w:lsdException w:name="Colorful List Accent 4" w:uiPriority="72"/>
-    <w:lsdException w:name="Colorful Grid Accent 4" w:uiPriority="73"/>
-    <w:lsdException w:name="Light Shading Accent 5" w:uiPriority="60"/>
-    <w:lsdException w:name="Light List Accent 5" w:uiPriority="61"/>
-    <w:lsdException w:name="Light Grid Accent 5" w:uiPriority="62"/>
-    <w:lsdException w:name="Medium Shading 1 Accent 5" w:uiPriority="63"/>
-    <w:lsdException w:name="Medium Shading 2 Accent 5" w:uiPriority="64"/>
-    <w:lsdException w:name="Medium List 1 Accent 5" w:uiPriority="65"/>
-    <w:lsdException w:name="Medium List 2 Accent 5" w:uiPriority="66"/>
-    <w:lsdException w:name="Medium Grid 1 Accent 5" w:uiPriority="67"/>
-    <w:lsdException w:name="Medium Grid 2 Accent 5" w:uiPriority="68"/>
-    <w:lsdException w:name="Medium Grid 3 Accent 5" w:uiPriority="69"/>
-    <w:lsdException w:name="Dark List Accent 5" w:uiPriority="70"/>
-    <w:lsdException w:name="Colorful Shading Accent 5" w:uiPriority="71"/>
-    <w:lsdException w:name="Colorful List Accent 5" w:uiPriority="72"/>
-    <w:lsdException w:name="Colorful Grid Accent 5" w:uiPriority="73"/>
-    <w:lsdException w:name="Light Shading Accent 6" w:uiPriority="60"/>
-    <w:lsdException w:name="Light List Accent 6" w:uiPriority="61"/>
-    <w:lsdException w:name="Light Grid Accent 6" w:uiPriority="62"/>
-    <w:lsdException w:name="Medium Shading 1 Accent 6" w:uiPriority="63"/>
-    <w:lsdException w:name="Medium Shading 2 Accent 6" w:uiPriority="64"/>
-    <w:lsdException w:name="Medium List 1 Accent 6" w:uiPriority="65"/>
-    <w:lsdException w:name="Medium List 2 Accent 6" w:uiPriority="66"/>
-    <w:lsdException w:name="Medium Grid 1 Accent 6" w:uiPriority="67"/>
-    <w:lsdException w:name="Medium Grid 2 Accent 6" w:uiPriority="68"/>
-    <w:lsdException w:name="Medium Grid 3 Accent 6" w:uiPriority="69"/>
-    <w:lsdException w:name="Dark List Accent 6" w:uiPriority="70"/>
-    <w:lsdException w:name="Colorful Shading Accent 6" w:uiPriority="71"/>
-    <w:lsdException w:name="Colorful List Accent 6" w:uiPriority="72"/>
-    <w:lsdException w:name="Colorful Grid Accent 6" w:uiPriority="73"/>
-    <w:lsdException w:name="Subtle Emphasis" w:uiPriority="19" w:qFormat="1"/>
-    <w:lsdException w:name="Intense Emphasis" w:uiPriority="21" w:qFormat="1"/>
-    <w:lsdException w:name="Subtle Reference" w:uiPriority="31" w:qFormat="1"/>
-    <w:lsdException w:name="Intense Reference" w:uiPriority="32" w:qFormat="1"/>
-    <w:lsdException w:name="Book Title" w:uiPriority="33" w:qFormat="1"/>
-    <w:lsdException w:name="Bibliography" w:semiHidden="1" w:uiPriority="37" w:unhideWhenUsed="1"/>
-    <w:lsdException w:name="TOC Heading" w:semiHidden="1" w:uiPriority="39" w:unhideWhenUsed="1" w:qFormat="1"/>
-    <w:lsdException w:name="Plain Table 1" w:uiPriority="41"/>
-    <w:lsdException w:name="Plain Table 2" w:uiPriority="42"/>
-    <w:lsdException w:name="Plain Table 3" w:uiPriority="43"/>
-    <w:lsdException w:name="Plain Table 4" w:uiPriority="44"/>
-    <w:lsdException w:name="Plain Table 5" w:uiPriority="45"/>
-    <w:lsdException w:name="Grid Table Light" w:uiPriority="40"/>
-    <w:lsdException w:name="Grid Table 1 Light" w:uiPriority="46"/>
-    <w:lsdException w:name="Grid Table 2" w:uiPriority="47"/>
-    <w:lsdException w:name="Grid Table 3" w:uiPriority="48"/>
-    <w:lsdException w:name="Grid Table 4" w:uiPriority="49"/>
-    <w:lsdException w:name="Grid Table 5 Dark" w:uiPriority="50"/>
-    <w:lsdException w:name="Grid Table 6 Colorful" w:uiPriority="51"/>
-    <w:lsdException w:name="Grid Table 7 Colorful" w:uiPriority="52"/>
-    <w:lsdException w:name="Grid Table 1 Light Accent 1" w:uiPriority="46"/>
-    <w:lsdException w:name="Grid Table 2 Accent 1" w:uiPriority="47"/>
-    <w:lsdException w:name="Grid Table 3 Accent 1" w:uiPriority="48"/>
-    <w:lsdException w:name="Grid Table 4 Accent 1" w:uiPriority="49"/>
-    <w:lsdException w:name="Grid Table 5 Dark Accent 1" w:uiPriority="50"/>
-    <w:lsdException w:name="Grid Table 6 Colorful Accent 1" w:uiPriority="51"/>
-    <w:lsdException w:name="Grid Table 7 Colorful Accent 1" w:uiPriority="52"/>
-    <w:lsdException w:name="Grid Table 1 Light Accent 2" w:uiPriority="46"/>
-    <w:lsdException w:name="Grid Table 2 Accent 2" w:uiPriority="47"/>
-    <w:lsdException w:name="Grid Table 3 Accent 2" w:uiPriority="48"/>
-    <w:lsdException w:name="Grid Table 4 Accent 2" w:uiPriority="49"/>
-    <w:lsdException w:name="Grid Table 5 Dark Accent 2" w:uiPriority="50"/>
-    <w:lsdException w:name="Grid Table 6 Colorful Accent 2" w:uiPriority="51"/>
-    <w:lsdException w:name="Grid Table 7 Colorful Accent 2" w:uiPriority="52"/>
-    <w:lsdException w:name="Grid Table 1 Light Accent 3" w:uiPriority="46"/>
-    <w:lsdException w:name="Grid Table 2 Accent 3" w:uiPriority="47"/>
-    <w:lsdException w:name="Grid Table 3 Accent 3" w:uiPriority="48"/>
-    <w:lsdException w:name="Grid Table 4 Accent 3" w:uiPriority="49"/>
-    <w:lsdException w:name="Grid Table 5 Dark Accent 3" w:uiPriority="50"/>
-    <w:lsdException w:name="Grid Table 6 Colorful Accent 3" w:uiPriority="51"/>
-    <w:lsdException w:name="Grid Table 7 Colorful Accent 3" w:uiPriority="52"/>
-    <w:lsdException w:name="Grid Table 1 Light Accent 4" w:uiPriority="46"/>
-    <w:lsdException w:name="Grid Table 2 Accent 4" w:uiPriority="47"/>
-    <w:lsdException w:name="Grid Table 3 Accent 4" w:uiPriority="48"/>
-    <w:lsdException w:name="Grid Table 4 Accent 4" w:uiPriority="49"/>
-    <w:lsdException w:name="Grid Table 5 Dark Accent 4" w:uiPriority="50"/>
-    <w:lsdException w:name="Grid Table 6 Colorful Accent 4" w:uiPriority="51"/>
-    <w:lsdException w:name="Grid Table 7 Colorful Accent 4" w:uiPriority="52"/>
-    <w:lsdException w:name="Grid Table 1 Light Accent 5" w:uiPriority="46"/>
-    <w:lsdException w:name="Grid Table 2 Accent 5" w:uiPriority="47"/>
-    <w:lsdException w:name="Grid Table 3 Accent 5" w:uiPriority="48"/>
-    <w:lsdException w:name="Grid Table 4 Accent 5" w:uiPriority="49"/>
-    <w:lsdException w:name="Grid Table 5 Dark Accent 5" w:uiPriority="50"/>
-    <w:lsdException w:name="Grid Table 6 Colorful Accent 5" w:uiPriority="51"/>
-    <w:lsdException w:name="Grid Table 7 Colorful Accent 5" w:uiPriority="52"/>
-    <w:lsdException w:name="Grid Table 1 Light Accent 6" w:uiPriority="46"/>
-    <w:lsdException w:name="Grid Table 2 Accent 6" w:uiPriority="47"/>
-    <w:lsdException w:name="Grid Table 3 Accent 6" w:uiPriority="48"/>
-    <w:lsdException w:name="Grid Table 4 Accent 6" w:uiPriority="49"/>
-    <w:lsdException w:name="Grid Table 5 Dark Accent 6" w:uiPriority="50"/>
-    <w:lsdException w:name="Grid Table 6 Colorful Accent 6" w:uiPriority="51"/>
-    <w:lsdException w:name="Grid Table 7 Colorful Accent 6" w:uiPriority="52"/>
-    <w:lsdException w:name="List Table 1 Light" w:uiPriority="46"/>
-    <w:lsdException w:name="List Table 2" w:uiPriority="47"/>
-    <w:lsdException w:name="List Table 3" w:uiPriority="48"/>
-    <w:lsdException w:name="List Table 4" w:uiPriority="49"/>
-    <w:lsdException w:name="List Table 5 Dark" w:uiPriority="50"/>
-    <w:lsdException w:name="List Table 6 Colorful" w:uiPriority="51"/>
-    <w:lsdException w:name="List Table 7 Colorful" w:uiPriority="52"/>
-    <w:lsdException w:name="List Table 1 Light Accent 1" w:uiPriority="46"/>
-    <w:lsdException w:name="List Table 2 Accent 1" w:uiPriority="47"/>
-    <w:lsdException w:name="List Table 3 Accent 1" w:uiPriority="48"/>
-    <w:lsdException w:name="List Table 4 Accent 1" w:uiPriority="49"/>
-    <w:lsdException w:name="List Table 5 Dark Accent 1" w:uiPriority="50"/>
-    <w:lsdException w:name="List Table 6 Colorful Accent 1" w:uiPriority="51"/>
-    <w:lsdException w:name="List Table 7 Colorful Accent 1" w:uiPriority="52"/>
-    <w:lsdException w:name="List Table 1 Light Accent 2" w:uiPriority="46"/>
-    <w:lsdException w:name="List Table 2 Accent 2" w:uiPriority="47"/>
-    <w:lsdException w:name="List Table 3 Accent 2" w:uiPriority="48"/>
-    <w:lsdException w:name="List Table 4 Accent 2" w:uiPriority="49"/>
-    <w:lsdException w:name="List Table 5 Dark Accent 2" w:uiPriority="50"/>
-    <w:lsdException w:name="List Table 6 Colorful Accent 2" w:uiPriority="51"/>
-    <w:lsdException w:name="List Table 7 Colorful Accent 2" w:uiPriority="52"/>
-    <w:lsdException w:name="List Table 1 Light Accent 3" w:uiPriority="46"/>
-    <w:lsdException w:name="List Table 2 Accent 3" w:uiPriority="47"/>
-    <w:lsdException w:name="List Table 3 Accent 3" w:uiPriority="48"/>
-    <w:lsdException w:name="List Table 4 Accent 3" w:uiPriority="49"/>
-    <w:lsdException w:name="List Table 5 Dark Accent 3" w:uiPriority="50"/>
-    <w:lsdException w:name="List Table 6 Colorful Accent 3" w:uiPriority="51"/>
-    <w:lsdException w:name="List Table 7 Colorful Accent 3" w:uiPriority="52"/>
-    <w:lsdException w:name="List Table 1 Light Accent 4" w:uiPriority="46"/>
-    <w:lsdException w:name="List Table 2 Accent 4" w:uiPriority="47"/>
-    <w:lsdException w:name="List Table 3 Accent 4" w:uiPriority="48"/>
-    <w:lsdException w:name="List Table 4 Accent 4" w:uiPriority="49"/>
-    <w:lsdException w:name="List Table 5 Dark Accent 4" w:uiPriority="50"/>
-    <w:lsdException w:name="List Table 6 Colorful Accent 4" w:uiPriority="51"/>
-    <w:lsdException w:name="List Table 7 Colorful Accent 4" w:uiPriority="52"/>
-    <w:lsdException w:name="List Table 1 Light Accent 5" w:uiPriority="46"/>
-    <w:lsdException w:name="List Table 2 Accent 5" w:uiPriority="47"/>
-    <w:lsdException w:name="List Table 3 Accent 5" w:uiPriority="48"/>
-    <w:lsdException w:name="List Table 4 Accent 5" w:uiPriority="49"/>
-    <w:lsdException w:name="List Table 5 Dark Accent 5" w:uiPriority="50"/>
-    <w:lsdException w:name="List Table 6 Colorful Accent 5" w:uiPriority="51"/>
-    <w:lsdException w:name="List Table 7 Colorful Accent 5" w:uiPriority="52"/>
-    <w:lsdException w:name="List Table 1 Light Accent 6" w:uiPriority="46"/>
-    <w:lsdException w:name="List Table 2 Accent 6" w:uiPriority="47"/>
-    <w:lsdException w:name="List Table 3 Accent 6" w:uiPriority="48"/>
-    <w:lsdException w:name="List Table 4 Accent 6" w:uiPriority="49"/>
-    <w:lsdException w:name="List Table 5 Dark Accent 6" w:uiPriority="50"/>
-    <w:lsdException w:name="List Table 6 Colorful Accent 6" w:uiPriority="51"/>
-    <w:lsdException w:name="List Table 7 Colorful Accent 6" w:uiPriority="52"/>
-    <w:lsdException w:name="Mention" w:semiHidden="1" w:unhideWhenUsed="1"/>
-    <w:lsdException w:name="Smart Hyperlink" w:semiHidden="1" w:unhideWhenUsed="1"/>
-    <w:lsdException w:name="Hashtag" w:semiHidden="1" w:unhideWhenUsed="1"/>
-    <w:lsdException w:name="Unresolved Mention" w:semiHidden="1" w:unhideWhenUsed="1"/>
-    <w:lsdException w:name="Smart Link" w:semiHidden="1" w:unhideWhenUsed="1"/>
+  <w:latentStyles w:defLockedState="0" w:defUIPriority="99" w:defSemiHidden="1" w:defUnhideWhenUsed="1" w:defQFormat="0" w:count="267">
+    <w:lsdException w:name="Normal" w:semiHidden="0" w:uiPriority="0" w:unhideWhenUsed="0" w:qFormat="1"/>
+    <w:lsdException w:name="heading 1" w:semiHidden="0" w:uiPriority="9" w:unhideWhenUsed="0" w:qFormat="1"/>
+    <w:lsdException w:name="heading 2" w:uiPriority="9" w:qFormat="1"/>
+    <w:lsdException w:name="heading 3" w:uiPriority="9" w:qFormat="1"/>
+    <w:lsdException w:name="heading 4" w:uiPriority="9" w:qFormat="1"/>
+    <w:lsdException w:name="heading 5" w:uiPriority="9" w:qFormat="1"/>
+    <w:lsdException w:name="heading 6" w:uiPriority="9" w:qFormat="1"/>
+    <w:lsdException w:name="heading 7" w:uiPriority="9" w:qFormat="1"/>
+    <w:lsdException w:name="heading 8" w:uiPriority="9" w:qFormat="1"/>
+    <w:lsdException w:name="heading 9" w:uiPriority="9" w:qFormat="1"/>
+    <w:lsdException w:name="toc 1" w:uiPriority="39"/>
+    <w:lsdException w:name="toc 2" w:uiPriority="39"/>
+    <w:lsdException w:name="toc 3" w:uiPriority="39"/>
+    <w:lsdException w:name="toc 4" w:uiPriority="39"/>
+    <w:lsdException w:name="toc 5" w:uiPriority="39"/>
+    <w:lsdException w:name="toc 6" w:uiPriority="39"/>
+    <w:lsdException w:name="toc 7" w:uiPriority="39"/>
+    <w:lsdException w:name="toc 8" w:uiPriority="39"/>
+    <w:lsdException w:name="toc 9" w:uiPriority="39"/>
+    <w:lsdException w:name="caption" w:uiPriority="35" w:qFormat="1"/>
+    <w:lsdException w:name="Title" w:semiHidden="0" w:uiPriority="10" w:unhideWhenUsed="0" w:qFormat="1"/>
+    <w:lsdException w:name="Default Paragraph Font" w:uiPriority="1"/>
+    <w:lsdException w:name="Subtitle" w:semiHidden="0" w:uiPriority="11" w:unhideWhenUsed="0" w:qFormat="1"/>
+    <w:lsdException w:name="Strong" w:semiHidden="0" w:uiPriority="22" w:unhideWhenUsed="0" w:qFormat="1"/>
+    <w:lsdException w:name="Emphasis" w:semiHidden="0" w:uiPriority="20" w:unhideWhenUsed="0" w:qFormat="1"/>
+    <w:lsdException w:name="Table Grid" w:semiHidden="0" w:uiPriority="39" w:unhideWhenUsed="0"/>
+    <w:lsdException w:name="Placeholder Text" w:unhideWhenUsed="0"/>
+    <w:lsdException w:name="No Spacing" w:semiHidden="0" w:uiPriority="1" w:unhideWhenUsed="0" w:qFormat="1"/>
+    <w:lsdException w:name="Light Shading" w:semiHidden="0" w:uiPriority="60" w:unhideWhenUsed="0"/>
+    <w:lsdException w:name="Light List" w:semiHidden="0" w:uiPriority="61" w:unhideWhenUsed="0"/>
+    <w:lsdException w:name="Light Grid" w:semiHidden="0" w:uiPriority="62" w:unhideWhenUsed="0"/>
+    <w:lsdException w:name="Medium Shading 1" w:semiHidden="0" w:uiPriority="63" w:unhideWhenUsed="0"/>
+    <w:lsdException w:name="Medium Shading 2" w:semiHidden="0" w:uiPriority="64" w:unhideWhenUsed="0"/>
+    <w:lsdException w:name="Medium List 1" w:semiHidden="0" w:uiPriority="65" w:unhideWhenUsed="0"/>
+    <w:lsdException w:name="Medium List 2" w:semiHidden="0" w:uiPriority="66" w:unhideWhenUsed="0"/>
+    <w:lsdException w:name="Medium Grid 1" w:semiHidden="0" w:uiPriority="67" w:unhideWhenUsed="0"/>
+    <w:lsdException w:name="Medium Grid 2" w:semiHidden="0" w:uiPriority="68" w:unhideWhenUsed="0"/>
+    <w:lsdException w:name="Medium Grid 3" w:semiHidden="0" w:uiPriority="69" w:unhideWhenUsed="0"/>
+    <w:lsdException w:name="Dark List" w:semiHidden="0" w:uiPriority="70" w:unhideWhenUsed="0"/>
+    <w:lsdException w:name="Colorful Shading" w:semiHidden="0" w:uiPriority="71" w:unhideWhenUsed="0"/>
+    <w:lsdException w:name="Colorful List" w:semiHidden="0" w:uiPriority="72" w:unhideWhenUsed="0"/>
+    <w:lsdException w:name="Colorful Grid" w:semiHidden="0" w:uiPriority="73" w:unhideWhenUsed="0"/>
+    <w:lsdException w:name="Light Shading Accent 1" w:semiHidden="0" w:uiPriority="60" w:unhideWhenUsed="0"/>
+    <w:lsdException w:name="Light List Accent 1" w:semiHidden="0" w:uiPriority="61" w:unhideWhenUsed="0"/>
+    <w:lsdException w:name="Light Grid Accent 1" w:semiHidden="0" w:uiPriority="62" w:unhideWhenUsed="0"/>
+    <w:lsdException w:name="Medium Shading 1 Accent 1" w:semiHidden="0" w:uiPriority="63" w:unhideWhenUsed="0"/>
+    <w:lsdException w:name="Medium Shading 2 Accent 1" w:semiHidden="0" w:uiPriority="64" w:unhideWhenUsed="0"/>
+    <w:lsdException w:name="Medium List 1 Accent 1" w:semiHidden="0" w:uiPriority="65" w:unhideWhenUsed="0"/>
+    <w:lsdException w:name="Revision" w:unhideWhenUsed="0"/>
+    <w:lsdException w:name="List Paragraph" w:semiHidden="0" w:uiPriority="34" w:unhideWhenUsed="0" w:qFormat="1"/>
+    <w:lsdException w:name="Quote" w:semiHidden="0" w:uiPriority="29" w:unhideWhenUsed="0" w:qFormat="1"/>
+    <w:lsdException w:name="Intense Quote" w:semiHidden="0" w:uiPriority="30" w:unhideWhenUsed="0" w:qFormat="1"/>
+    <w:lsdException w:name="Medium List 2 Accent 1" w:semiHidden="0" w:uiPriority="66" w:unhideWhenUsed="0"/>
+    <w:lsdException w:name="Medium Grid 1 Accent 1" w:semiHidden="0" w:uiPriority="67" w:unhideWhenUsed="0"/>
+    <w:lsdException w:name="Medium Grid 2 Accent 1" w:semiHidden="0" w:uiPriority="68" w:unhideWhenUsed="0"/>
+    <w:lsdException w:name="Medium Grid 3 Accent 1" w:semiHidden="0" w:uiPriority="69" w:unhideWhenUsed="0"/>
+    <w:lsdException w:name="Dark List Accent 1" w:semiHidden="0" w:uiPriority="70" w:unhideWhenUsed="0"/>
+    <w:lsdException w:name="Colorful Shading Accent 1" w:semiHidden="0" w:uiPriority="71" w:unhideWhenUsed="0"/>
+    <w:lsdException w:name="Colorful List Accent 1" w:semiHidden="0" w:uiPriority="72" w:unhideWhenUsed="0"/>
+    <w:lsdException w:name="Colorful Grid Accent 1" w:semiHidden="0" w:uiPriority="73" w:unhideWhenUsed="0"/>
+    <w:lsdException w:name="Light Shading Accent 2" w:semiHidden="0" w:uiPriority="60" w:unhideWhenUsed="0"/>
+    <w:lsdException w:name="Light List Accent 2" w:semiHidden="0" w:uiPriority="61" w:unhideWhenUsed="0"/>
+    <w:lsdException w:name="Light Grid Accent 2" w:semiHidden="0" w:uiPriority="62" w:unhideWhenUsed="0"/>
+    <w:lsdException w:name="Medium Shading 1 Accent 2" w:semiHidden="0" w:uiPriority="63" w:unhideWhenUsed="0"/>
+    <w:lsdException w:name="Medium Shading 2 Accent 2" w:semiHidden="0" w:uiPriority="64" w:unhideWhenUsed="0"/>
+    <w:lsdException w:name="Medium List 1 Accent 2" w:semiHidden="0" w:uiPriority="65" w:unhideWhenUsed="0"/>
+    <w:lsdException w:name="Medium List 2 Accent 2" w:semiHidden="0" w:uiPriority="66" w:unhideWhenUsed="0"/>
+    <w:lsdException w:name="Medium Grid 1 Accent 2" w:semiHidden="0" w:uiPriority="67" w:unhideWhenUsed="0"/>
+    <w:lsdException w:name="Medium Grid 2 Accent 2" w:semiHidden="0" w:uiPriority="68" w:unhideWhenUsed="0"/>
+    <w:lsdException w:name="Medium Grid 3 Accent 2" w:semiHidden="0" w:uiPriority="69" w:unhideWhenUsed="0"/>
+    <w:lsdException w:name="Dark List Accent 2" w:semiHidden="0" w:uiPriority="70" w:unhideWhenUsed="0"/>
+    <w:lsdException w:name="Colorful Shading Accent 2" w:semiHidden="0" w:uiPriority="71" w:unhideWhenUsed="0"/>
+    <w:lsdException w:name="Colorful List Accent 2" w:semiHidden="0" w:uiPriority="72" w:unhideWhenUsed="0"/>
+    <w:lsdException w:name="Colorful Grid Accent 2" w:semiHidden="0" w:uiPriority="73" w:unhideWhenUsed="0"/>
+    <w:lsdException w:name="Light Shading Accent 3" w:semiHidden="0" w:uiPriority="60" w:unhideWhenUsed="0"/>
+    <w:lsdException w:name="Light List Accent 3" w:semiHidden="0" w:uiPriority="61" w:unhideWhenUsed="0"/>
+    <w:lsdException w:name="Light Grid Accent 3" w:semiHidden="0" w:uiPriority="62" w:unhideWhenUsed="0"/>
+    <w:lsdException w:name="Medium Shading 1 Accent 3" w:semiHidden="0" w:uiPriority="63" w:unhideWhenUsed="0"/>
+    <w:lsdException w:name="Medium Shading 2 Accent 3" w:semiHidden="0" w:uiPriority="64" w:unhideWhenUsed="0"/>
+    <w:lsdException w:name="Medium List 1 Accent 3" w:semiHidden="0" w:uiPriority="65" w:unhideWhenUsed="0"/>
+    <w:lsdException w:name="Medium List 2 Accent 3" w:semiHidden="0" w:uiPriority="66" w:unhideWhenUsed="0"/>
+    <w:lsdException w:name="Medium Grid 1 Accent 3" w:semiHidden="0" w:uiPriority="67" w:unhideWhenUsed="0"/>
+    <w:lsdException w:name="Medium Grid 2 Accent 3" w:semiHidden="0" w:uiPriority="68" w:unhideWhenUsed="0"/>
+    <w:lsdException w:name="Medium Grid 3 Accent 3" w:semiHidden="0" w:uiPriority="69" w:unhideWhenUsed="0"/>
+    <w:lsdException w:name="Dark List Accent 3" w:semiHidden="0" w:uiPriority="70" w:unhideWhenUsed="0"/>
+    <w:lsdException w:name="Colorful Shading Accent 3" w:semiHidden="0" w:uiPriority="71" w:unhideWhenUsed="0"/>
+    <w:lsdException w:name="Colorful List Accent 3" w:semiHidden="0" w:uiPriority="72" w:unhideWhenUsed="0"/>
+    <w:lsdException w:name="Colorful Grid Accent 3" w:semiHidden="0" w:uiPriority="73" w:unhideWhenUsed="0"/>
+    <w:lsdException w:name="Light Shading Accent 4" w:semiHidden="0" w:uiPriority="60" w:unhideWhenUsed="0"/>
+    <w:lsdException w:name="Light List Accent 4" w:semiHidden="0" w:uiPriority="61" w:unhideWhenUsed="0"/>
+    <w:lsdException w:name="Light Grid Accent 4" w:semiHidden="0" w:uiPriority="62" w:unhideWhenUsed="0"/>
+    <w:lsdException w:name="Medium Shading 1 Accent 4" w:semiHidden="0" w:uiPriority="63" w:unhideWhenUsed="0"/>
+    <w:lsdException w:name="Medium Shading 2 Accent 4" w:semiHidden="0" w:uiPriority="64" w:unhideWhenUsed="0"/>
+    <w:lsdException w:name="Medium List 1 Accent 4" w:semiHidden="0" w:uiPriority="65" w:unhideWhenUsed="0"/>
+    <w:lsdException w:name="Medium List 2 Accent 4" w:semiHidden="0" w:uiPriority="66" w:unhideWhenUsed="0"/>
+    <w:lsdException w:name="Medium Grid 1 Accent 4" w:semiHidden="0" w:uiPriority="67" w:unhideWhenUsed="0"/>
+    <w:lsdException w:name="Medium Grid 2 Accent 4" w:semiHidden="0" w:uiPriority="68" w:unhideWhenUsed="0"/>
+    <w:lsdException w:name="Medium Grid 3 Accent 4" w:semiHidden="0" w:uiPriority="69" w:unhideWhenUsed="0"/>
+    <w:lsdException w:name="Dark List Accent 4" w:semiHidden="0" w:uiPriority="70" w:unhideWhenUsed="0"/>
+    <w:lsdException w:name="Colorful Shading Accent 4" w:semiHidden="0" w:uiPriority="71" w:unhideWhenUsed="0"/>
+    <w:lsdException w:name="Colorful List Accent 4" w:semiHidden="0" w:uiPriority="72" w:unhideWhenUsed="0"/>
+    <w:lsdException w:name="Colorful Grid Accent 4" w:semiHidden="0" w:uiPriority="73" w:unhideWhenUsed="0"/>
+    <w:lsdException w:name="Light Shading Accent 5" w:semiHidden="0" w:uiPriority="60" w:unhideWhenUsed="0"/>
+    <w:lsdException w:name="Light List Accent 5" w:semiHidden="0" w:uiPriority="61" w:unhideWhenUsed="0"/>
+    <w:lsdException w:name="Light Grid Accent 5" w:semiHidden="0" w:uiPriority="62" w:unhideWhenUsed="0"/>
+    <w:lsdException w:name="Medium Shading 1 Accent 5" w:semiHidden="0" w:uiPriority="63" w:unhideWhenUsed="0"/>
+    <w:lsdException w:name="Medium Shading 2 Accent 5" w:semiHidden="0" w:uiPriority="64" w:unhideWhenUsed="0"/>
+    <w:lsdException w:name="Medium List 1 Accent 5" w:semiHidden="0" w:uiPriority="65" w:unhideWhenUsed="0"/>
+    <w:lsdException w:name="Medium List 2 Accent 5" w:semiHidden="0" w:uiPriority="66" w:unhideWhenUsed="0"/>
+    <w:lsdException w:name="Medium Grid 1 Accent 5" w:semiHidden="0" w:uiPriority="67" w:unhideWhenUsed="0"/>
+    <w:lsdException w:name="Medium Grid 2 Accent 5" w:semiHidden="0" w:uiPriority="68" w:unhideWhenUsed="0"/>
+    <w:lsdException w:name="Medium Grid 3 Accent 5" w:semiHidden="0" w:uiPriority="69" w:unhideWhenUsed="0"/>
+    <w:lsdException w:name="Dark List Accent 5" w:semiHidden="0" w:uiPriority="70" w:unhideWhenUsed="0"/>
+    <w:lsdException w:name="Colorful Shading Accent 5" w:semiHidden="0" w:uiPriority="71" w:unhideWhenUsed="0"/>
+    <w:lsdException w:name="Colorful List Accent 5" w:semiHidden="0" w:uiPriority="72" w:unhideWhenUsed="0"/>
+    <w:lsdException w:name="Colorful Grid Accent 5" w:semiHidden="0" w:uiPriority="73" w:unhideWhenUsed="0"/>
+    <w:lsdException w:name="Light Shading Accent 6" w:semiHidden="0" w:uiPriority="60" w:unhideWhenUsed="0"/>
+    <w:lsdException w:name="Light List Accent 6" w:semiHidden="0" w:uiPriority="61" w:unhideWhenUsed="0"/>
+    <w:lsdException w:name="Light Grid Accent 6" w:semiHidden="0" w:uiPriority="62" w:unhideWhenUsed="0"/>
+    <w:lsdException w:name="Medium Shading 1 Accent 6" w:semiHidden="0" w:uiPriority="63" w:unhideWhenUsed="0"/>
+    <w:lsdException w:name="Medium Shading 2 Accent 6" w:semiHidden="0" w:uiPriority="64" w:unhideWhenUsed="0"/>
+    <w:lsdException w:name="Medium List 1 Accent 6" w:semiHidden="0" w:uiPriority="65" w:unhideWhenUsed="0"/>
+    <w:lsdException w:name="Medium List 2 Accent 6" w:semiHidden="0" w:uiPriority="66" w:unhideWhenUsed="0"/>
+    <w:lsdException w:name="Medium Grid 1 Accent 6" w:semiHidden="0" w:uiPriority="67" w:unhideWhenUsed="0"/>
+    <w:lsdException w:name="Medium Grid 2 Accent 6" w:semiHidden="0" w:uiPriority="68" w:unhideWhenUsed="0"/>
+    <w:lsdException w:name="Medium Grid 3 Accent 6" w:semiHidden="0" w:uiPriority="69" w:unhideWhenUsed="0"/>
+    <w:lsdException w:name="Dark List Accent 6" w:semiHidden="0" w:uiPriority="70" w:unhideWhenUsed="0"/>
+    <w:lsdException w:name="Colorful Shading Accent 6" w:semiHidden="0" w:uiPriority="71" w:unhideWhenUsed="0"/>
+    <w:lsdException w:name="Colorful List Accent 6" w:semiHidden="0" w:uiPriority="72" w:unhideWhenUsed="0"/>
+    <w:lsdException w:name="Colorful Grid Accent 6" w:semiHidden="0" w:uiPriority="73" w:unhideWhenUsed="0"/>
+    <w:lsdException w:name="Subtle Emphasis" w:semiHidden="0" w:uiPriority="19" w:unhideWhenUsed="0" w:qFormat="1"/>
+    <w:lsdException w:name="Intense Emphasis" w:semiHidden="0" w:uiPriority="21" w:unhideWhenUsed="0" w:qFormat="1"/>
+    <w:lsdException w:name="Subtle Reference" w:semiHidden="0" w:uiPriority="31" w:unhideWhenUsed="0" w:qFormat="1"/>
+    <w:lsdException w:name="Intense Reference" w:semiHidden="0" w:uiPriority="32" w:unhideWhenUsed="0" w:qFormat="1"/>
+    <w:lsdException w:name="Book Title" w:semiHidden="0" w:uiPriority="33" w:unhideWhenUsed="0" w:qFormat="1"/>
+    <w:lsdException w:name="Bibliography" w:uiPriority="37"/>
+    <w:lsdException w:name="TOC Heading" w:uiPriority="39" w:qFormat="1"/>
   </w:latentStyles>
   <w:style w:type="paragraph" w:default="1" w:styleId="Normal">
     <w:name w:val="Normal"/>
@@ -3733,6 +4700,256 @@
     <w:uiPriority w:val="99"/>
     <w:semiHidden/>
     <w:unhideWhenUsed/>
+  </w:style>
+  <w:style w:type="paragraph" w:styleId="Textodeglobo">
+    <w:name w:val="Balloon Text"/>
+    <w:basedOn w:val="Normal"/>
+    <w:link w:val="TextodegloboCar"/>
+    <w:uiPriority w:val="99"/>
+    <w:semiHidden/>
+    <w:unhideWhenUsed/>
+    <w:rsid w:val="008A6A3C"/>
+    <w:pPr>
+      <w:spacing w:after="0" w:line="240" w:lineRule="auto"/>
+    </w:pPr>
+    <w:rPr>
+      <w:rFonts w:ascii="Tahoma" w:hAnsi="Tahoma" w:cs="Tahoma"/>
+      <w:sz w:val="16"/>
+      <w:szCs w:val="16"/>
+    </w:rPr>
+  </w:style>
+  <w:style w:type="character" w:customStyle="1" w:styleId="TextodegloboCar">
+    <w:name w:val="Texto de globo Car"/>
+    <w:basedOn w:val="Fuentedeprrafopredeter"/>
+    <w:link w:val="Textodeglobo"/>
+    <w:uiPriority w:val="99"/>
+    <w:semiHidden/>
+    <w:rsid w:val="008A6A3C"/>
+    <w:rPr>
+      <w:rFonts w:ascii="Tahoma" w:hAnsi="Tahoma" w:cs="Tahoma"/>
+      <w:sz w:val="16"/>
+      <w:szCs w:val="16"/>
+    </w:rPr>
+  </w:style>
+</w:styles>
+</file>
+
+<file path=word/stylesWithEffects.xml><?xml version="1.0" encoding="utf-8"?>
+<w:styles xmlns:wpc="http://schemas.microsoft.com/office/word/2010/wordprocessingCanvas" xmlns:mc="http://schemas.openxmlformats.org/markup-compatibility/2006" xmlns:o="urn:schemas-microsoft-com:office:office" xmlns:r="http://schemas.openxmlformats.org/officeDocument/2006/relationships" xmlns:m="http://schemas.openxmlformats.org/officeDocument/2006/math" xmlns:v="urn:schemas-microsoft-com:vml" xmlns:wp14="http://schemas.microsoft.com/office/word/2010/wordprocessingDrawing" xmlns:wp="http://schemas.openxmlformats.org/drawingml/2006/wordprocessingDrawing" xmlns:w10="urn:schemas-microsoft-com:office:word" xmlns:w="http://schemas.openxmlformats.org/wordprocessingml/2006/main" xmlns:w14="http://schemas.microsoft.com/office/word/2010/wordml" xmlns:wpg="http://schemas.microsoft.com/office/word/2010/wordprocessingGroup" xmlns:wpi="http://schemas.microsoft.com/office/word/2010/wordprocessingInk" xmlns:wne="http://schemas.microsoft.com/office/word/2006/wordml" xmlns:wps="http://schemas.microsoft.com/office/word/2010/wordprocessingShape" mc:Ignorable="w14 wp14">
+  <w:docDefaults>
+    <w:rPrDefault>
+      <w:rPr>
+        <w:rFonts w:asciiTheme="minorHAnsi" w:eastAsiaTheme="minorHAnsi" w:hAnsiTheme="minorHAnsi" w:cstheme="minorBidi"/>
+        <w:sz w:val="22"/>
+        <w:szCs w:val="22"/>
+        <w:lang w:val="es-ES" w:eastAsia="en-US" w:bidi="ar-SA"/>
+      </w:rPr>
+    </w:rPrDefault>
+    <w:pPrDefault>
+      <w:pPr>
+        <w:spacing w:after="160" w:line="259" w:lineRule="auto"/>
+      </w:pPr>
+    </w:pPrDefault>
+  </w:docDefaults>
+  <w:latentStyles w:defLockedState="0" w:defUIPriority="99" w:defSemiHidden="1" w:defUnhideWhenUsed="1" w:defQFormat="0" w:count="267">
+    <w:lsdException w:name="Normal" w:semiHidden="0" w:uiPriority="0" w:unhideWhenUsed="0" w:qFormat="1"/>
+    <w:lsdException w:name="heading 1" w:semiHidden="0" w:uiPriority="9" w:unhideWhenUsed="0" w:qFormat="1"/>
+    <w:lsdException w:name="heading 2" w:uiPriority="9" w:qFormat="1"/>
+    <w:lsdException w:name="heading 3" w:uiPriority="9" w:qFormat="1"/>
+    <w:lsdException w:name="heading 4" w:uiPriority="9" w:qFormat="1"/>
+    <w:lsdException w:name="heading 5" w:uiPriority="9" w:qFormat="1"/>
+    <w:lsdException w:name="heading 6" w:uiPriority="9" w:qFormat="1"/>
+    <w:lsdException w:name="heading 7" w:uiPriority="9" w:qFormat="1"/>
+    <w:lsdException w:name="heading 8" w:uiPriority="9" w:qFormat="1"/>
+    <w:lsdException w:name="heading 9" w:uiPriority="9" w:qFormat="1"/>
+    <w:lsdException w:name="toc 1" w:uiPriority="39"/>
+    <w:lsdException w:name="toc 2" w:uiPriority="39"/>
+    <w:lsdException w:name="toc 3" w:uiPriority="39"/>
+    <w:lsdException w:name="toc 4" w:uiPriority="39"/>
+    <w:lsdException w:name="toc 5" w:uiPriority="39"/>
+    <w:lsdException w:name="toc 6" w:uiPriority="39"/>
+    <w:lsdException w:name="toc 7" w:uiPriority="39"/>
+    <w:lsdException w:name="toc 8" w:uiPriority="39"/>
+    <w:lsdException w:name="toc 9" w:uiPriority="39"/>
+    <w:lsdException w:name="caption" w:uiPriority="35" w:qFormat="1"/>
+    <w:lsdException w:name="Title" w:semiHidden="0" w:uiPriority="10" w:unhideWhenUsed="0" w:qFormat="1"/>
+    <w:lsdException w:name="Default Paragraph Font" w:uiPriority="1"/>
+    <w:lsdException w:name="Subtitle" w:semiHidden="0" w:uiPriority="11" w:unhideWhenUsed="0" w:qFormat="1"/>
+    <w:lsdException w:name="Strong" w:semiHidden="0" w:uiPriority="22" w:unhideWhenUsed="0" w:qFormat="1"/>
+    <w:lsdException w:name="Emphasis" w:semiHidden="0" w:uiPriority="20" w:unhideWhenUsed="0" w:qFormat="1"/>
+    <w:lsdException w:name="Table Grid" w:semiHidden="0" w:uiPriority="39" w:unhideWhenUsed="0"/>
+    <w:lsdException w:name="Placeholder Text" w:unhideWhenUsed="0"/>
+    <w:lsdException w:name="No Spacing" w:semiHidden="0" w:uiPriority="1" w:unhideWhenUsed="0" w:qFormat="1"/>
+    <w:lsdException w:name="Light Shading" w:semiHidden="0" w:uiPriority="60" w:unhideWhenUsed="0"/>
+    <w:lsdException w:name="Light List" w:semiHidden="0" w:uiPriority="61" w:unhideWhenUsed="0"/>
+    <w:lsdException w:name="Light Grid" w:semiHidden="0" w:uiPriority="62" w:unhideWhenUsed="0"/>
+    <w:lsdException w:name="Medium Shading 1" w:semiHidden="0" w:uiPriority="63" w:unhideWhenUsed="0"/>
+    <w:lsdException w:name="Medium Shading 2" w:semiHidden="0" w:uiPriority="64" w:unhideWhenUsed="0"/>
+    <w:lsdException w:name="Medium List 1" w:semiHidden="0" w:uiPriority="65" w:unhideWhenUsed="0"/>
+    <w:lsdException w:name="Medium List 2" w:semiHidden="0" w:uiPriority="66" w:unhideWhenUsed="0"/>
+    <w:lsdException w:name="Medium Grid 1" w:semiHidden="0" w:uiPriority="67" w:unhideWhenUsed="0"/>
+    <w:lsdException w:name="Medium Grid 2" w:semiHidden="0" w:uiPriority="68" w:unhideWhenUsed="0"/>
+    <w:lsdException w:name="Medium Grid 3" w:semiHidden="0" w:uiPriority="69" w:unhideWhenUsed="0"/>
+    <w:lsdException w:name="Dark List" w:semiHidden="0" w:uiPriority="70" w:unhideWhenUsed="0"/>
+    <w:lsdException w:name="Colorful Shading" w:semiHidden="0" w:uiPriority="71" w:unhideWhenUsed="0"/>
+    <w:lsdException w:name="Colorful List" w:semiHidden="0" w:uiPriority="72" w:unhideWhenUsed="0"/>
+    <w:lsdException w:name="Colorful Grid" w:semiHidden="0" w:uiPriority="73" w:unhideWhenUsed="0"/>
+    <w:lsdException w:name="Light Shading Accent 1" w:semiHidden="0" w:uiPriority="60" w:unhideWhenUsed="0"/>
+    <w:lsdException w:name="Light List Accent 1" w:semiHidden="0" w:uiPriority="61" w:unhideWhenUsed="0"/>
+    <w:lsdException w:name="Light Grid Accent 1" w:semiHidden="0" w:uiPriority="62" w:unhideWhenUsed="0"/>
+    <w:lsdException w:name="Medium Shading 1 Accent 1" w:semiHidden="0" w:uiPriority="63" w:unhideWhenUsed="0"/>
+    <w:lsdException w:name="Medium Shading 2 Accent 1" w:semiHidden="0" w:uiPriority="64" w:unhideWhenUsed="0"/>
+    <w:lsdException w:name="Medium List 1 Accent 1" w:semiHidden="0" w:uiPriority="65" w:unhideWhenUsed="0"/>
+    <w:lsdException w:name="Revision" w:unhideWhenUsed="0"/>
+    <w:lsdException w:name="List Paragraph" w:semiHidden="0" w:uiPriority="34" w:unhideWhenUsed="0" w:qFormat="1"/>
+    <w:lsdException w:name="Quote" w:semiHidden="0" w:uiPriority="29" w:unhideWhenUsed="0" w:qFormat="1"/>
+    <w:lsdException w:name="Intense Quote" w:semiHidden="0" w:uiPriority="30" w:unhideWhenUsed="0" w:qFormat="1"/>
+    <w:lsdException w:name="Medium List 2 Accent 1" w:semiHidden="0" w:uiPriority="66" w:unhideWhenUsed="0"/>
+    <w:lsdException w:name="Medium Grid 1 Accent 1" w:semiHidden="0" w:uiPriority="67" w:unhideWhenUsed="0"/>
+    <w:lsdException w:name="Medium Grid 2 Accent 1" w:semiHidden="0" w:uiPriority="68" w:unhideWhenUsed="0"/>
+    <w:lsdException w:name="Medium Grid 3 Accent 1" w:semiHidden="0" w:uiPriority="69" w:unhideWhenUsed="0"/>
+    <w:lsdException w:name="Dark List Accent 1" w:semiHidden="0" w:uiPriority="70" w:unhideWhenUsed="0"/>
+    <w:lsdException w:name="Colorful Shading Accent 1" w:semiHidden="0" w:uiPriority="71" w:unhideWhenUsed="0"/>
+    <w:lsdException w:name="Colorful List Accent 1" w:semiHidden="0" w:uiPriority="72" w:unhideWhenUsed="0"/>
+    <w:lsdException w:name="Colorful Grid Accent 1" w:semiHidden="0" w:uiPriority="73" w:unhideWhenUsed="0"/>
+    <w:lsdException w:name="Light Shading Accent 2" w:semiHidden="0" w:uiPriority="60" w:unhideWhenUsed="0"/>
+    <w:lsdException w:name="Light List Accent 2" w:semiHidden="0" w:uiPriority="61" w:unhideWhenUsed="0"/>
+    <w:lsdException w:name="Light Grid Accent 2" w:semiHidden="0" w:uiPriority="62" w:unhideWhenUsed="0"/>
+    <w:lsdException w:name="Medium Shading 1 Accent 2" w:semiHidden="0" w:uiPriority="63" w:unhideWhenUsed="0"/>
+    <w:lsdException w:name="Medium Shading 2 Accent 2" w:semiHidden="0" w:uiPriority="64" w:unhideWhenUsed="0"/>
+    <w:lsdException w:name="Medium List 1 Accent 2" w:semiHidden="0" w:uiPriority="65" w:unhideWhenUsed="0"/>
+    <w:lsdException w:name="Medium List 2 Accent 2" w:semiHidden="0" w:uiPriority="66" w:unhideWhenUsed="0"/>
+    <w:lsdException w:name="Medium Grid 1 Accent 2" w:semiHidden="0" w:uiPriority="67" w:unhideWhenUsed="0"/>
+    <w:lsdException w:name="Medium Grid 2 Accent 2" w:semiHidden="0" w:uiPriority="68" w:unhideWhenUsed="0"/>
+    <w:lsdException w:name="Medium Grid 3 Accent 2" w:semiHidden="0" w:uiPriority="69" w:unhideWhenUsed="0"/>
+    <w:lsdException w:name="Dark List Accent 2" w:semiHidden="0" w:uiPriority="70" w:unhideWhenUsed="0"/>
+    <w:lsdException w:name="Colorful Shading Accent 2" w:semiHidden="0" w:uiPriority="71" w:unhideWhenUsed="0"/>
+    <w:lsdException w:name="Colorful List Accent 2" w:semiHidden="0" w:uiPriority="72" w:unhideWhenUsed="0"/>
+    <w:lsdException w:name="Colorful Grid Accent 2" w:semiHidden="0" w:uiPriority="73" w:unhideWhenUsed="0"/>
+    <w:lsdException w:name="Light Shading Accent 3" w:semiHidden="0" w:uiPriority="60" w:unhideWhenUsed="0"/>
+    <w:lsdException w:name="Light List Accent 3" w:semiHidden="0" w:uiPriority="61" w:unhideWhenUsed="0"/>
+    <w:lsdException w:name="Light Grid Accent 3" w:semiHidden="0" w:uiPriority="62" w:unhideWhenUsed="0"/>
+    <w:lsdException w:name="Medium Shading 1 Accent 3" w:semiHidden="0" w:uiPriority="63" w:unhideWhenUsed="0"/>
+    <w:lsdException w:name="Medium Shading 2 Accent 3" w:semiHidden="0" w:uiPriority="64" w:unhideWhenUsed="0"/>
+    <w:lsdException w:name="Medium List 1 Accent 3" w:semiHidden="0" w:uiPriority="65" w:unhideWhenUsed="0"/>
+    <w:lsdException w:name="Medium List 2 Accent 3" w:semiHidden="0" w:uiPriority="66" w:unhideWhenUsed="0"/>
+    <w:lsdException w:name="Medium Grid 1 Accent 3" w:semiHidden="0" w:uiPriority="67" w:unhideWhenUsed="0"/>
+    <w:lsdException w:name="Medium Grid 2 Accent 3" w:semiHidden="0" w:uiPriority="68" w:unhideWhenUsed="0"/>
+    <w:lsdException w:name="Medium Grid 3 Accent 3" w:semiHidden="0" w:uiPriority="69" w:unhideWhenUsed="0"/>
+    <w:lsdException w:name="Dark List Accent 3" w:semiHidden="0" w:uiPriority="70" w:unhideWhenUsed="0"/>
+    <w:lsdException w:name="Colorful Shading Accent 3" w:semiHidden="0" w:uiPriority="71" w:unhideWhenUsed="0"/>
+    <w:lsdException w:name="Colorful List Accent 3" w:semiHidden="0" w:uiPriority="72" w:unhideWhenUsed="0"/>
+    <w:lsdException w:name="Colorful Grid Accent 3" w:semiHidden="0" w:uiPriority="73" w:unhideWhenUsed="0"/>
+    <w:lsdException w:name="Light Shading Accent 4" w:semiHidden="0" w:uiPriority="60" w:unhideWhenUsed="0"/>
+    <w:lsdException w:name="Light List Accent 4" w:semiHidden="0" w:uiPriority="61" w:unhideWhenUsed="0"/>
+    <w:lsdException w:name="Light Grid Accent 4" w:semiHidden="0" w:uiPriority="62" w:unhideWhenUsed="0"/>
+    <w:lsdException w:name="Medium Shading 1 Accent 4" w:semiHidden="0" w:uiPriority="63" w:unhideWhenUsed="0"/>
+    <w:lsdException w:name="Medium Shading 2 Accent 4" w:semiHidden="0" w:uiPriority="64" w:unhideWhenUsed="0"/>
+    <w:lsdException w:name="Medium List 1 Accent 4" w:semiHidden="0" w:uiPriority="65" w:unhideWhenUsed="0"/>
+    <w:lsdException w:name="Medium List 2 Accent 4" w:semiHidden="0" w:uiPriority="66" w:unhideWhenUsed="0"/>
+    <w:lsdException w:name="Medium Grid 1 Accent 4" w:semiHidden="0" w:uiPriority="67" w:unhideWhenUsed="0"/>
+    <w:lsdException w:name="Medium Grid 2 Accent 4" w:semiHidden="0" w:uiPriority="68" w:unhideWhenUsed="0"/>
+    <w:lsdException w:name="Medium Grid 3 Accent 4" w:semiHidden="0" w:uiPriority="69" w:unhideWhenUsed="0"/>
+    <w:lsdException w:name="Dark List Accent 4" w:semiHidden="0" w:uiPriority="70" w:unhideWhenUsed="0"/>
+    <w:lsdException w:name="Colorful Shading Accent 4" w:semiHidden="0" w:uiPriority="71" w:unhideWhenUsed="0"/>
+    <w:lsdException w:name="Colorful List Accent 4" w:semiHidden="0" w:uiPriority="72" w:unhideWhenUsed="0"/>
+    <w:lsdException w:name="Colorful Grid Accent 4" w:semiHidden="0" w:uiPriority="73" w:unhideWhenUsed="0"/>
+    <w:lsdException w:name="Light Shading Accent 5" w:semiHidden="0" w:uiPriority="60" w:unhideWhenUsed="0"/>
+    <w:lsdException w:name="Light List Accent 5" w:semiHidden="0" w:uiPriority="61" w:unhideWhenUsed="0"/>
+    <w:lsdException w:name="Light Grid Accent 5" w:semiHidden="0" w:uiPriority="62" w:unhideWhenUsed="0"/>
+    <w:lsdException w:name="Medium Shading 1 Accent 5" w:semiHidden="0" w:uiPriority="63" w:unhideWhenUsed="0"/>
+    <w:lsdException w:name="Medium Shading 2 Accent 5" w:semiHidden="0" w:uiPriority="64" w:unhideWhenUsed="0"/>
+    <w:lsdException w:name="Medium List 1 Accent 5" w:semiHidden="0" w:uiPriority="65" w:unhideWhenUsed="0"/>
+    <w:lsdException w:name="Medium List 2 Accent 5" w:semiHidden="0" w:uiPriority="66" w:unhideWhenUsed="0"/>
+    <w:lsdException w:name="Medium Grid 1 Accent 5" w:semiHidden="0" w:uiPriority="67" w:unhideWhenUsed="0"/>
+    <w:lsdException w:name="Medium Grid 2 Accent 5" w:semiHidden="0" w:uiPriority="68" w:unhideWhenUsed="0"/>
+    <w:lsdException w:name="Medium Grid 3 Accent 5" w:semiHidden="0" w:uiPriority="69" w:unhideWhenUsed="0"/>
+    <w:lsdException w:name="Dark List Accent 5" w:semiHidden="0" w:uiPriority="70" w:unhideWhenUsed="0"/>
+    <w:lsdException w:name="Colorful Shading Accent 5" w:semiHidden="0" w:uiPriority="71" w:unhideWhenUsed="0"/>
+    <w:lsdException w:name="Colorful List Accent 5" w:semiHidden="0" w:uiPriority="72" w:unhideWhenUsed="0"/>
+    <w:lsdException w:name="Colorful Grid Accent 5" w:semiHidden="0" w:uiPriority="73" w:unhideWhenUsed="0"/>
+    <w:lsdException w:name="Light Shading Accent 6" w:semiHidden="0" w:uiPriority="60" w:unhideWhenUsed="0"/>
+    <w:lsdException w:name="Light List Accent 6" w:semiHidden="0" w:uiPriority="61" w:unhideWhenUsed="0"/>
+    <w:lsdException w:name="Light Grid Accent 6" w:semiHidden="0" w:uiPriority="62" w:unhideWhenUsed="0"/>
+    <w:lsdException w:name="Medium Shading 1 Accent 6" w:semiHidden="0" w:uiPriority="63" w:unhideWhenUsed="0"/>
+    <w:lsdException w:name="Medium Shading 2 Accent 6" w:semiHidden="0" w:uiPriority="64" w:unhideWhenUsed="0"/>
+    <w:lsdException w:name="Medium List 1 Accent 6" w:semiHidden="0" w:uiPriority="65" w:unhideWhenUsed="0"/>
+    <w:lsdException w:name="Medium List 2 Accent 6" w:semiHidden="0" w:uiPriority="66" w:unhideWhenUsed="0"/>
+    <w:lsdException w:name="Medium Grid 1 Accent 6" w:semiHidden="0" w:uiPriority="67" w:unhideWhenUsed="0"/>
+    <w:lsdException w:name="Medium Grid 2 Accent 6" w:semiHidden="0" w:uiPriority="68" w:unhideWhenUsed="0"/>
+    <w:lsdException w:name="Medium Grid 3 Accent 6" w:semiHidden="0" w:uiPriority="69" w:unhideWhenUsed="0"/>
+    <w:lsdException w:name="Dark List Accent 6" w:semiHidden="0" w:uiPriority="70" w:unhideWhenUsed="0"/>
+    <w:lsdException w:name="Colorful Shading Accent 6" w:semiHidden="0" w:uiPriority="71" w:unhideWhenUsed="0"/>
+    <w:lsdException w:name="Colorful List Accent 6" w:semiHidden="0" w:uiPriority="72" w:unhideWhenUsed="0"/>
+    <w:lsdException w:name="Colorful Grid Accent 6" w:semiHidden="0" w:uiPriority="73" w:unhideWhenUsed="0"/>
+    <w:lsdException w:name="Subtle Emphasis" w:semiHidden="0" w:uiPriority="19" w:unhideWhenUsed="0" w:qFormat="1"/>
+    <w:lsdException w:name="Intense Emphasis" w:semiHidden="0" w:uiPriority="21" w:unhideWhenUsed="0" w:qFormat="1"/>
+    <w:lsdException w:name="Subtle Reference" w:semiHidden="0" w:uiPriority="31" w:unhideWhenUsed="0" w:qFormat="1"/>
+    <w:lsdException w:name="Intense Reference" w:semiHidden="0" w:uiPriority="32" w:unhideWhenUsed="0" w:qFormat="1"/>
+    <w:lsdException w:name="Book Title" w:semiHidden="0" w:uiPriority="33" w:unhideWhenUsed="0" w:qFormat="1"/>
+    <w:lsdException w:name="Bibliography" w:uiPriority="37"/>
+    <w:lsdException w:name="TOC Heading" w:uiPriority="39" w:qFormat="1"/>
+  </w:latentStyles>
+  <w:style w:type="paragraph" w:default="1" w:styleId="Normal">
+    <w:name w:val="Normal"/>
+    <w:qFormat/>
+  </w:style>
+  <w:style w:type="character" w:default="1" w:styleId="Fuentedeprrafopredeter">
+    <w:name w:val="Default Paragraph Font"/>
+    <w:uiPriority w:val="1"/>
+    <w:semiHidden/>
+    <w:unhideWhenUsed/>
+  </w:style>
+  <w:style w:type="table" w:default="1" w:styleId="Tablanormal">
+    <w:name w:val="Normal Table"/>
+    <w:uiPriority w:val="99"/>
+    <w:semiHidden/>
+    <w:unhideWhenUsed/>
+    <w:tblPr>
+      <w:tblInd w:w="0" w:type="dxa"/>
+      <w:tblCellMar>
+        <w:top w:w="0" w:type="dxa"/>
+        <w:left w:w="108" w:type="dxa"/>
+        <w:bottom w:w="0" w:type="dxa"/>
+        <w:right w:w="108" w:type="dxa"/>
+      </w:tblCellMar>
+    </w:tblPr>
+  </w:style>
+  <w:style w:type="numbering" w:default="1" w:styleId="Sinlista">
+    <w:name w:val="No List"/>
+    <w:uiPriority w:val="99"/>
+    <w:semiHidden/>
+    <w:unhideWhenUsed/>
+  </w:style>
+  <w:style w:type="paragraph" w:styleId="Textodeglobo">
+    <w:name w:val="Balloon Text"/>
+    <w:basedOn w:val="Normal"/>
+    <w:link w:val="TextodegloboCar"/>
+    <w:uiPriority w:val="99"/>
+    <w:semiHidden/>
+    <w:unhideWhenUsed/>
+    <w:rsid w:val="008A6A3C"/>
+    <w:pPr>
+      <w:spacing w:after="0" w:line="240" w:lineRule="auto"/>
+    </w:pPr>
+    <w:rPr>
+      <w:rFonts w:ascii="Tahoma" w:hAnsi="Tahoma" w:cs="Tahoma"/>
+      <w:sz w:val="16"/>
+      <w:szCs w:val="16"/>
+    </w:rPr>
+  </w:style>
+  <w:style w:type="character" w:customStyle="1" w:styleId="TextodegloboCar">
+    <w:name w:val="Texto de globo Car"/>
+    <w:basedOn w:val="Fuentedeprrafopredeter"/>
+    <w:link w:val="Textodeglobo"/>
+    <w:uiPriority w:val="99"/>
+    <w:semiHidden/>
+    <w:rsid w:val="008A6A3C"/>
+    <w:rPr>
+      <w:rFonts w:ascii="Tahoma" w:hAnsi="Tahoma" w:cs="Tahoma"/>
+      <w:sz w:val="16"/>
+      <w:szCs w:val="16"/>
+    </w:rPr>
   </w:style>
 </w:styles>
 </file>
@@ -3780,7 +4997,7 @@
     </a:clrScheme>
     <a:fontScheme name="Office">
       <a:majorFont>
-        <a:latin typeface="Calibri Light" panose="020F0302020204030204"/>
+        <a:latin typeface="Calibri Light"/>
         <a:ea typeface=""/>
         <a:cs typeface=""/>
         <a:font script="Jpan" typeface="游ゴシック Light"/>
@@ -3832,7 +5049,7 @@
         <a:font script="Tfng" typeface="Ebrima"/>
       </a:majorFont>
       <a:minorFont>
-        <a:latin typeface="Calibri" panose="020F0502020204030204"/>
+        <a:latin typeface="Calibri"/>
         <a:ea typeface=""/>
         <a:cs typeface=""/>
         <a:font script="Jpan" typeface="游明朝"/>
@@ -4026,7 +5243,7 @@
   <a:extraClrSchemeLst/>
   <a:extLst>
     <a:ext uri="{05A4C25C-085E-4340-85A3-A5531E510DB2}">
-      <thm15:themeFamily xmlns:thm15="http://schemas.microsoft.com/office/thememl/2012/main" name="Office Theme" id="{62F939B6-93AF-4DB8-9C6B-D6C7DFDC589F}" vid="{4A3C46E8-61CC-4603-A589-7422A47A8E4A}"/>
+      <thm15:themeFamily xmlns="" xmlns:thm15="http://schemas.microsoft.com/office/thememl/2012/main" name="Office Theme" id="{62F939B6-93AF-4DB8-9C6B-D6C7DFDC589F}" vid="{4A3C46E8-61CC-4603-A589-7422A47A8E4A}"/>
     </a:ext>
   </a:extLst>
 </a:theme>

</xml_diff>